<commit_message>
ajustando pdf que resolve bug no libreoffice 4
</commit_message>
<xml_diff>
--- a/Computacao-Paralela-JavaScript.docx
+++ b/Computacao-Paralela-JavaScript.docx
@@ -4,7 +4,7 @@
   <w:body>
     <w:p>
       <w:pPr>
-        <w:pStyle w:val="Ttulododocumento"/>
+        <w:pStyle w:val="Title"/>
         <w:keepNext/>
         <w:spacing w:before="240" w:after="120"/>
         <w:ind w:left="0" w:right="0" w:hanging="0"/>
@@ -66,7 +66,7 @@
     </w:p>
     <w:p>
       <w:pPr>
-        <w:pStyle w:val="Corpodotexto"/>
+        <w:pStyle w:val="TextBody"/>
         <w:jc w:val="both"/>
         <w:rPr>
           <w:rFonts w:ascii="Arial" w:hAnsi="Arial"/>
@@ -89,7 +89,7 @@
     </w:p>
     <w:p>
       <w:pPr>
-        <w:pStyle w:val="Corpodotexto"/>
+        <w:pStyle w:val="TextBody"/>
         <w:jc w:val="both"/>
         <w:rPr>
           <w:rFonts w:ascii="Arial" w:hAnsi="Arial"/>
@@ -124,7 +124,7 @@
     </w:p>
     <w:p>
       <w:pPr>
-        <w:pStyle w:val="Corpodotexto"/>
+        <w:pStyle w:val="TextBody"/>
         <w:jc w:val="both"/>
         <w:rPr>
           <w:rFonts w:ascii="Arial" w:hAnsi="Arial"/>
@@ -143,7 +143,7 @@
     </w:p>
     <w:p>
       <w:pPr>
-        <w:pStyle w:val="Corpodotexto"/>
+        <w:pStyle w:val="TextBody"/>
         <w:jc w:val="both"/>
         <w:rPr>
           <w:rFonts w:ascii="Arial" w:hAnsi="Arial"/>
@@ -161,7 +161,7 @@
     </w:p>
     <w:p>
       <w:pPr>
-        <w:pStyle w:val="Corpodotexto"/>
+        <w:pStyle w:val="TextBody"/>
         <w:jc w:val="both"/>
         <w:rPr>
           <w:rFonts w:ascii="Arial" w:hAnsi="Arial"/>
@@ -180,7 +180,7 @@
     </w:p>
     <w:p>
       <w:pPr>
-        <w:pStyle w:val="Ttulo1"/>
+        <w:pStyle w:val="Heading1"/>
         <w:numPr>
           <w:ilvl w:val="0"/>
           <w:numId w:val="1"/>
@@ -202,20 +202,20 @@
     </w:p>
     <w:p>
       <w:pPr>
-        <w:pStyle w:val="Corpodotexto"/>
-        <w:rPr>
-          <w:rFonts w:ascii="Arial" w:hAnsi="Arial"/>
-        </w:rPr>
-      </w:pPr>
-      <w:r>
-        <w:rPr>
-          <w:rFonts w:ascii="Arial" w:hAnsi="Arial"/>
-        </w:rPr>
-      </w:r>
-    </w:p>
-    <w:p>
-      <w:pPr>
-        <w:pStyle w:val="Corpodotexto"/>
+        <w:pStyle w:val="TextBody"/>
+        <w:rPr>
+          <w:rFonts w:ascii="Arial" w:hAnsi="Arial"/>
+        </w:rPr>
+      </w:pPr>
+      <w:r>
+        <w:rPr>
+          <w:rFonts w:ascii="Arial" w:hAnsi="Arial"/>
+        </w:rPr>
+      </w:r>
+    </w:p>
+    <w:p>
+      <w:pPr>
+        <w:pStyle w:val="TextBody"/>
         <w:spacing w:lineRule="auto" w:line="360" w:before="0" w:after="140"/>
         <w:ind w:left="0" w:right="0" w:hanging="0"/>
         <w:jc w:val="both"/>
@@ -531,7 +531,7 @@
     </w:p>
     <w:p>
       <w:pPr>
-        <w:pStyle w:val="Corpodotexto"/>
+        <w:pStyle w:val="TextBody"/>
         <w:spacing w:lineRule="auto" w:line="360" w:before="0" w:after="140"/>
         <w:ind w:left="0" w:right="0" w:hanging="0"/>
         <w:jc w:val="both"/>
@@ -600,7 +600,7 @@
     </w:p>
     <w:p>
       <w:pPr>
-        <w:pStyle w:val="Ttulo1"/>
+        <w:pStyle w:val="Heading1"/>
         <w:numPr>
           <w:ilvl w:val="0"/>
           <w:numId w:val="1"/>
@@ -622,7 +622,7 @@
     </w:p>
     <w:p>
       <w:pPr>
-        <w:pStyle w:val="Corpodotexto"/>
+        <w:pStyle w:val="TextBody"/>
         <w:rPr>
           <w:rFonts w:ascii="Arial" w:hAnsi="Arial"/>
           <w:sz w:val="24"/>
@@ -639,7 +639,7 @@
     </w:p>
     <w:p>
       <w:pPr>
-        <w:pStyle w:val="Corpodotexto"/>
+        <w:pStyle w:val="TextBody"/>
         <w:tabs>
           <w:tab w:val="left" w:pos="3663" w:leader="none"/>
         </w:tabs>
@@ -855,7 +855,7 @@
     </w:p>
     <w:p>
       <w:pPr>
-        <w:pStyle w:val="Corpodotexto"/>
+        <w:pStyle w:val="TextBody"/>
         <w:spacing w:before="240" w:after="120"/>
         <w:ind w:left="0" w:right="0" w:hanging="0"/>
         <w:jc w:val="both"/>
@@ -924,7 +924,7 @@
     </w:p>
     <w:p>
       <w:pPr>
-        <w:pStyle w:val="Ttulo1"/>
+        <w:pStyle w:val="Heading1"/>
         <w:numPr>
           <w:ilvl w:val="0"/>
           <w:numId w:val="1"/>
@@ -951,7 +951,7 @@
     </w:p>
     <w:p>
       <w:pPr>
-        <w:pStyle w:val="Corpodotexto"/>
+        <w:pStyle w:val="TextBody"/>
         <w:rPr>
           <w:rFonts w:ascii="Arial" w:hAnsi="Arial" w:eastAsia="Arial Unicode MS" w:cs="Arial Unicode MS"/>
           <w:b/>
@@ -969,7 +969,7 @@
     </w:p>
     <w:p>
       <w:pPr>
-        <w:pStyle w:val="Corpodotexto"/>
+        <w:pStyle w:val="TextBody"/>
         <w:spacing w:lineRule="auto" w:line="360"/>
         <w:ind w:left="0" w:right="0" w:hanging="0"/>
         <w:jc w:val="both"/>
@@ -1223,7 +1223,7 @@
     </w:p>
     <w:p>
       <w:pPr>
-        <w:pStyle w:val="Corpodotexto"/>
+        <w:pStyle w:val="TextBody"/>
         <w:spacing w:lineRule="auto" w:line="360"/>
         <w:ind w:left="0" w:right="0" w:hanging="0"/>
         <w:jc w:val="both"/>
@@ -1343,14 +1343,13 @@
           <w:bCs w:val="false"/>
           <w:sz w:val="22"/>
           <w:szCs w:val="22"/>
-          <w:shd w:fill="auto" w:val="clear"/>
         </w:rPr>
         <w:t>para que as aplicações já existentes no desktops, fossem levadas para os web browser, e para que surgissem novas aplicações feitas inteiramente pensando apenas na sua utilização através da web.</w:t>
       </w:r>
     </w:p>
     <w:p>
       <w:pPr>
-        <w:pStyle w:val="Corpodotexto"/>
+        <w:pStyle w:val="TextBody"/>
         <w:spacing w:lineRule="auto" w:line="360"/>
         <w:ind w:left="0" w:right="0" w:hanging="0"/>
         <w:jc w:val="both"/>
@@ -1386,7 +1385,7 @@
     </w:p>
     <w:p>
       <w:pPr>
-        <w:pStyle w:val="Corpodotexto"/>
+        <w:pStyle w:val="TextBody"/>
         <w:spacing w:lineRule="auto" w:line="360"/>
         <w:ind w:left="0" w:right="0" w:hanging="0"/>
         <w:jc w:val="both"/>
@@ -1432,7 +1431,7 @@
     </w:p>
     <w:p>
       <w:pPr>
-        <w:pStyle w:val="Corpodotexto"/>
+        <w:pStyle w:val="TextBody"/>
         <w:spacing w:lineRule="auto" w:line="360"/>
         <w:ind w:left="0" w:right="0" w:hanging="0"/>
         <w:jc w:val="both"/>
@@ -1535,7 +1534,7 @@
     </w:p>
     <w:p>
       <w:pPr>
-        <w:pStyle w:val="Ttulo1"/>
+        <w:pStyle w:val="Heading1"/>
         <w:numPr>
           <w:ilvl w:val="0"/>
           <w:numId w:val="1"/>
@@ -1567,7 +1566,7 @@
     </w:p>
     <w:p>
       <w:pPr>
-        <w:pStyle w:val="Corpodotexto"/>
+        <w:pStyle w:val="TextBody"/>
         <w:rPr>
           <w:rFonts w:ascii="Arial" w:hAnsi="Arial" w:eastAsia="Arial Unicode MS" w:cs="Arial Unicode MS"/>
           <w:b/>
@@ -1589,7 +1588,7 @@
     </w:p>
     <w:p>
       <w:pPr>
-        <w:pStyle w:val="Corpodotexto"/>
+        <w:pStyle w:val="TextBody"/>
         <w:spacing w:lineRule="auto" w:line="360"/>
         <w:ind w:left="0" w:right="0" w:hanging="0"/>
         <w:jc w:val="both"/>
@@ -1642,7 +1641,7 @@
     </w:p>
     <w:p>
       <w:pPr>
-        <w:pStyle w:val="Corpodotexto"/>
+        <w:pStyle w:val="TextBody"/>
         <w:spacing w:lineRule="auto" w:line="240"/>
         <w:ind w:left="2268" w:right="0" w:hanging="0"/>
         <w:jc w:val="both"/>
@@ -1679,7 +1678,7 @@
     </w:p>
     <w:p>
       <w:pPr>
-        <w:pStyle w:val="Corpodotexto"/>
+        <w:pStyle w:val="TextBody"/>
         <w:spacing w:lineRule="auto" w:line="240"/>
         <w:ind w:left="2268" w:right="0" w:hanging="0"/>
         <w:jc w:val="both"/>
@@ -1699,7 +1698,7 @@
     </w:p>
     <w:p>
       <w:pPr>
-        <w:pStyle w:val="Corpodotexto"/>
+        <w:pStyle w:val="TextBody"/>
         <w:spacing w:lineRule="auto" w:line="360"/>
         <w:ind w:left="0" w:right="0" w:hanging="0"/>
         <w:jc w:val="both"/>
@@ -1808,7 +1807,7 @@
     </w:p>
     <w:p>
       <w:pPr>
-        <w:pStyle w:val="Corpodotexto"/>
+        <w:pStyle w:val="TextBody"/>
         <w:spacing w:lineRule="auto" w:line="360"/>
         <w:ind w:left="0" w:right="0" w:hanging="0"/>
         <w:jc w:val="both"/>
@@ -1853,7 +1852,7 @@
     </w:p>
     <w:p>
       <w:pPr>
-        <w:pStyle w:val="Ttulo1"/>
+        <w:pStyle w:val="Heading1"/>
         <w:numPr>
           <w:ilvl w:val="0"/>
           <w:numId w:val="1"/>
@@ -1875,20 +1874,20 @@
     </w:p>
     <w:p>
       <w:pPr>
-        <w:pStyle w:val="Corpodotexto"/>
-        <w:rPr>
-          <w:rFonts w:ascii="Arial" w:hAnsi="Arial"/>
-        </w:rPr>
-      </w:pPr>
-      <w:r>
-        <w:rPr>
-          <w:rFonts w:ascii="Arial" w:hAnsi="Arial"/>
-        </w:rPr>
-      </w:r>
-    </w:p>
-    <w:p>
-      <w:pPr>
-        <w:pStyle w:val="Corpodotexto"/>
+        <w:pStyle w:val="TextBody"/>
+        <w:rPr>
+          <w:rFonts w:ascii="Arial" w:hAnsi="Arial"/>
+        </w:rPr>
+      </w:pPr>
+      <w:r>
+        <w:rPr>
+          <w:rFonts w:ascii="Arial" w:hAnsi="Arial"/>
+        </w:rPr>
+      </w:r>
+    </w:p>
+    <w:p>
+      <w:pPr>
+        <w:pStyle w:val="TextBody"/>
         <w:spacing w:lineRule="auto" w:line="360"/>
         <w:ind w:left="0" w:right="0" w:hanging="0"/>
         <w:jc w:val="both"/>
@@ -2023,7 +2022,7 @@
     </w:p>
     <w:p>
       <w:pPr>
-        <w:pStyle w:val="Corpodotexto"/>
+        <w:pStyle w:val="TextBody"/>
         <w:spacing w:lineRule="auto" w:line="360"/>
         <w:ind w:left="0" w:right="0" w:hanging="0"/>
         <w:jc w:val="both"/>
@@ -2106,7 +2105,7 @@
     </w:p>
     <w:p>
       <w:pPr>
-        <w:pStyle w:val="Corpodotexto"/>
+        <w:pStyle w:val="TextBody"/>
         <w:numPr>
           <w:ilvl w:val="0"/>
           <w:numId w:val="2"/>
@@ -2135,7 +2134,7 @@
     </w:p>
     <w:p>
       <w:pPr>
-        <w:pStyle w:val="Corpodotexto"/>
+        <w:pStyle w:val="TextBody"/>
         <w:numPr>
           <w:ilvl w:val="0"/>
           <w:numId w:val="2"/>
@@ -2164,7 +2163,7 @@
     </w:p>
     <w:p>
       <w:pPr>
-        <w:pStyle w:val="Corpodotexto"/>
+        <w:pStyle w:val="TextBody"/>
         <w:numPr>
           <w:ilvl w:val="0"/>
           <w:numId w:val="2"/>
@@ -2193,7 +2192,7 @@
     </w:p>
     <w:p>
       <w:pPr>
-        <w:pStyle w:val="Corpodotexto"/>
+        <w:pStyle w:val="TextBody"/>
         <w:numPr>
           <w:ilvl w:val="0"/>
           <w:numId w:val="2"/>
@@ -2232,7 +2231,7 @@
     </w:p>
     <w:p>
       <w:pPr>
-        <w:pStyle w:val="Corpodotexto"/>
+        <w:pStyle w:val="TextBody"/>
         <w:numPr>
           <w:ilvl w:val="0"/>
           <w:numId w:val="2"/>
@@ -2261,7 +2260,7 @@
     </w:p>
     <w:p>
       <w:pPr>
-        <w:pStyle w:val="Corpodotexto"/>
+        <w:pStyle w:val="TextBody"/>
         <w:spacing w:lineRule="auto" w:line="360"/>
         <w:ind w:left="0" w:right="0" w:hanging="0"/>
         <w:jc w:val="both"/>
@@ -2574,7 +2573,7 @@
     </w:p>
     <w:p>
       <w:pPr>
-        <w:pStyle w:val="Ttulo2"/>
+        <w:pStyle w:val="Heading2"/>
         <w:numPr>
           <w:ilvl w:val="1"/>
           <w:numId w:val="1"/>
@@ -2596,20 +2595,20 @@
     </w:p>
     <w:p>
       <w:pPr>
-        <w:pStyle w:val="Corpodotexto"/>
-        <w:rPr>
-          <w:rFonts w:ascii="Arial" w:hAnsi="Arial"/>
-        </w:rPr>
-      </w:pPr>
-      <w:r>
-        <w:rPr>
-          <w:rFonts w:ascii="Arial" w:hAnsi="Arial"/>
-        </w:rPr>
-      </w:r>
-    </w:p>
-    <w:p>
-      <w:pPr>
-        <w:pStyle w:val="Corpodotexto"/>
+        <w:pStyle w:val="TextBody"/>
+        <w:rPr>
+          <w:rFonts w:ascii="Arial" w:hAnsi="Arial"/>
+        </w:rPr>
+      </w:pPr>
+      <w:r>
+        <w:rPr>
+          <w:rFonts w:ascii="Arial" w:hAnsi="Arial"/>
+        </w:rPr>
+      </w:r>
+    </w:p>
+    <w:p>
+      <w:pPr>
+        <w:pStyle w:val="TextBody"/>
         <w:spacing w:lineRule="auto" w:line="360"/>
         <w:ind w:left="0" w:right="0" w:hanging="0"/>
         <w:jc w:val="both"/>
@@ -2715,7 +2714,7 @@
     </w:p>
     <w:p>
       <w:pPr>
-        <w:pStyle w:val="Corpodotexto"/>
+        <w:pStyle w:val="TextBody"/>
         <w:spacing w:lineRule="auto" w:line="360"/>
         <w:rPr>
           <w:rFonts w:ascii="Arial" w:hAnsi="Arial" w:eastAsia="Arial Unicode MS" w:cs="Arial Unicode MS"/>
@@ -2766,7 +2765,7 @@
                         <w:txbxContent>
                           <w:p>
                             <w:pPr>
-                              <w:pStyle w:val="Legenda"/>
+                              <w:pStyle w:val="Caption"/>
                               <w:spacing w:before="120" w:after="120"/>
                               <w:jc w:val="center"/>
                               <w:rPr>
@@ -2818,13 +2817,6 @@
                                           <a:prstGeom prst="rect">
                                             <a:avLst/>
                                           </a:prstGeom>
-                                          <a:noFill/>
-                                          <a:ln w="9525">
-                                            <a:noFill/>
-                                            <a:miter lim="800000"/>
-                                            <a:headEnd/>
-                                            <a:tailEnd/>
-                                          </a:ln>
                                         </pic:spPr>
                                       </pic:pic>
                                     </a:graphicData>
@@ -2861,7 +2853,7 @@
                   <w:txbxContent>
                     <w:p>
                       <w:pPr>
-                        <w:pStyle w:val="Legenda"/>
+                        <w:pStyle w:val="Caption"/>
                         <w:spacing w:before="120" w:after="120"/>
                         <w:jc w:val="center"/>
                         <w:rPr>
@@ -2913,13 +2905,6 @@
                                     <a:prstGeom prst="rect">
                                       <a:avLst/>
                                     </a:prstGeom>
-                                    <a:noFill/>
-                                    <a:ln w="9525">
-                                      <a:noFill/>
-                                      <a:miter lim="800000"/>
-                                      <a:headEnd/>
-                                      <a:tailEnd/>
-                                    </a:ln>
                                   </pic:spPr>
                                 </pic:pic>
                               </a:graphicData>
@@ -2949,7 +2934,7 @@
     </w:p>
     <w:p>
       <w:pPr>
-        <w:pStyle w:val="Corpodotexto"/>
+        <w:pStyle w:val="TextBody"/>
         <w:spacing w:lineRule="auto" w:line="360"/>
         <w:ind w:left="0" w:right="0" w:hanging="0"/>
         <w:jc w:val="both"/>
@@ -2995,7 +2980,7 @@
     </w:p>
     <w:p>
       <w:pPr>
-        <w:pStyle w:val="Corpodotexto"/>
+        <w:pStyle w:val="TextBody"/>
         <w:spacing w:lineRule="auto" w:line="360"/>
         <w:ind w:left="0" w:right="0" w:firstLine="1440"/>
         <w:jc w:val="both"/>
@@ -3020,7 +3005,7 @@
     </w:p>
     <w:p>
       <w:pPr>
-        <w:pStyle w:val="Corpodotexto"/>
+        <w:pStyle w:val="TextBody"/>
         <w:spacing w:lineRule="auto" w:line="360"/>
         <w:rPr>
           <w:rFonts w:ascii="Arial" w:hAnsi="Arial" w:eastAsia="Arial Unicode MS" w:cs="Arial Unicode MS"/>
@@ -3071,7 +3056,7 @@
                         <w:txbxContent>
                           <w:p>
                             <w:pPr>
-                              <w:pStyle w:val="Legenda"/>
+                              <w:pStyle w:val="Caption"/>
                               <w:spacing w:before="120" w:after="120"/>
                               <w:jc w:val="center"/>
                               <w:rPr>
@@ -3123,13 +3108,6 @@
                                           <a:prstGeom prst="rect">
                                             <a:avLst/>
                                           </a:prstGeom>
-                                          <a:noFill/>
-                                          <a:ln w="9525">
-                                            <a:noFill/>
-                                            <a:miter lim="800000"/>
-                                            <a:headEnd/>
-                                            <a:tailEnd/>
-                                          </a:ln>
                                         </pic:spPr>
                                       </pic:pic>
                                     </a:graphicData>
@@ -3166,7 +3144,7 @@
                   <w:txbxContent>
                     <w:p>
                       <w:pPr>
-                        <w:pStyle w:val="Legenda"/>
+                        <w:pStyle w:val="Caption"/>
                         <w:spacing w:before="120" w:after="120"/>
                         <w:jc w:val="center"/>
                         <w:rPr>
@@ -3218,13 +3196,6 @@
                                     <a:prstGeom prst="rect">
                                       <a:avLst/>
                                     </a:prstGeom>
-                                    <a:noFill/>
-                                    <a:ln w="9525">
-                                      <a:noFill/>
-                                      <a:miter lim="800000"/>
-                                      <a:headEnd/>
-                                      <a:tailEnd/>
-                                    </a:ln>
                                   </pic:spPr>
                                 </pic:pic>
                               </a:graphicData>
@@ -3254,7 +3225,7 @@
     </w:p>
     <w:p>
       <w:pPr>
-        <w:pStyle w:val="Corpodotexto"/>
+        <w:pStyle w:val="TextBody"/>
         <w:spacing w:lineRule="auto" w:line="360"/>
         <w:ind w:left="0" w:right="0" w:hanging="0"/>
         <w:jc w:val="both"/>
@@ -3360,7 +3331,7 @@
     </w:p>
     <w:p>
       <w:pPr>
-        <w:pStyle w:val="Corpodotexto"/>
+        <w:pStyle w:val="TextBody"/>
         <w:spacing w:lineRule="auto" w:line="360"/>
         <w:ind w:left="0" w:right="0" w:hanging="0"/>
         <w:jc w:val="both"/>
@@ -3396,7 +3367,7 @@
     </w:p>
     <w:p>
       <w:pPr>
-        <w:pStyle w:val="Corpodotexto"/>
+        <w:pStyle w:val="TextBody"/>
         <w:spacing w:lineRule="auto" w:line="360"/>
         <w:ind w:left="0" w:right="0" w:hanging="0"/>
         <w:jc w:val="both"/>
@@ -3443,7 +3414,7 @@
       </w:r>
       <w:r>
         <w:rPr>
-          <w:rStyle w:val="Ncoradanotaderodap"/>
+          <w:rStyle w:val="FootnoteAnchor"/>
           <w:rFonts w:eastAsia="Arial Unicode MS" w:cs="Arial Unicode MS" w:ascii="Arial" w:hAnsi="Arial"/>
           <w:b w:val="false"/>
           <w:bCs w:val="false"/>
@@ -3559,7 +3530,7 @@
     </w:p>
     <w:p>
       <w:pPr>
-        <w:pStyle w:val="Corpodotexto"/>
+        <w:pStyle w:val="TextBody"/>
         <w:spacing w:lineRule="auto" w:line="360"/>
         <w:rPr>
           <w:rFonts w:ascii="Arial" w:hAnsi="Arial" w:eastAsia="Arial Unicode MS" w:cs="Arial Unicode MS"/>
@@ -3610,7 +3581,7 @@
                         <w:txbxContent>
                           <w:p>
                             <w:pPr>
-                              <w:pStyle w:val="Legenda"/>
+                              <w:pStyle w:val="Caption"/>
                               <w:spacing w:before="120" w:after="120"/>
                               <w:jc w:val="center"/>
                               <w:rPr>
@@ -3651,7 +3622,7 @@
                   <w:txbxContent>
                     <w:p>
                       <w:pPr>
-                        <w:pStyle w:val="Legenda"/>
+                        <w:pStyle w:val="Caption"/>
                         <w:spacing w:before="120" w:after="120"/>
                         <w:jc w:val="center"/>
                         <w:rPr>
@@ -3713,7 +3684,7 @@
                         <w:txbxContent>
                           <w:p>
                             <w:pPr>
-                              <w:pStyle w:val="Legenda"/>
+                              <w:pStyle w:val="Caption"/>
                               <w:spacing w:before="120" w:after="120"/>
                               <w:jc w:val="center"/>
                               <w:rPr>
@@ -3765,13 +3736,6 @@
                                           <a:prstGeom prst="rect">
                                             <a:avLst/>
                                           </a:prstGeom>
-                                          <a:noFill/>
-                                          <a:ln w="9525">
-                                            <a:noFill/>
-                                            <a:miter lim="800000"/>
-                                            <a:headEnd/>
-                                            <a:tailEnd/>
-                                          </a:ln>
                                         </pic:spPr>
                                       </pic:pic>
                                     </a:graphicData>
@@ -3808,7 +3772,7 @@
                   <w:txbxContent>
                     <w:p>
                       <w:pPr>
-                        <w:pStyle w:val="Legenda"/>
+                        <w:pStyle w:val="Caption"/>
                         <w:spacing w:before="120" w:after="120"/>
                         <w:jc w:val="center"/>
                         <w:rPr>
@@ -3860,13 +3824,6 @@
                                     <a:prstGeom prst="rect">
                                       <a:avLst/>
                                     </a:prstGeom>
-                                    <a:noFill/>
-                                    <a:ln w="9525">
-                                      <a:noFill/>
-                                      <a:miter lim="800000"/>
-                                      <a:headEnd/>
-                                      <a:tailEnd/>
-                                    </a:ln>
                                   </pic:spPr>
                                 </pic:pic>
                               </a:graphicData>
@@ -3896,7 +3853,7 @@
     </w:p>
     <w:p>
       <w:pPr>
-        <w:pStyle w:val="Corpodotexto"/>
+        <w:pStyle w:val="TextBody"/>
         <w:spacing w:lineRule="auto" w:line="360"/>
         <w:ind w:left="0" w:right="0" w:firstLine="1440"/>
         <w:jc w:val="both"/>
@@ -3921,7 +3878,7 @@
     </w:p>
     <w:p>
       <w:pPr>
-        <w:pStyle w:val="Corpodotexto"/>
+        <w:pStyle w:val="TextBody"/>
         <w:spacing w:lineRule="auto" w:line="360"/>
         <w:ind w:left="0" w:right="0" w:firstLine="1440"/>
         <w:jc w:val="both"/>
@@ -3946,7 +3903,7 @@
     </w:p>
     <w:p>
       <w:pPr>
-        <w:pStyle w:val="Corpodotexto"/>
+        <w:pStyle w:val="TextBody"/>
         <w:spacing w:lineRule="auto" w:line="360"/>
         <w:ind w:left="0" w:right="0" w:firstLine="1440"/>
         <w:jc w:val="both"/>
@@ -3971,7 +3928,7 @@
     </w:p>
     <w:p>
       <w:pPr>
-        <w:pStyle w:val="Corpodotexto"/>
+        <w:pStyle w:val="TextBody"/>
         <w:spacing w:lineRule="auto" w:line="360"/>
         <w:ind w:left="0" w:right="0" w:firstLine="1440"/>
         <w:jc w:val="both"/>
@@ -3996,7 +3953,7 @@
     </w:p>
     <w:p>
       <w:pPr>
-        <w:pStyle w:val="Corpodotexto"/>
+        <w:pStyle w:val="TextBody"/>
         <w:spacing w:lineRule="auto" w:line="360"/>
         <w:ind w:left="0" w:right="0" w:firstLine="1440"/>
         <w:jc w:val="both"/>
@@ -4021,7 +3978,7 @@
     </w:p>
     <w:p>
       <w:pPr>
-        <w:pStyle w:val="Corpodotexto"/>
+        <w:pStyle w:val="TextBody"/>
         <w:spacing w:lineRule="auto" w:line="360"/>
         <w:ind w:left="0" w:right="0" w:firstLine="1440"/>
         <w:jc w:val="both"/>
@@ -4046,7 +4003,7 @@
     </w:p>
     <w:p>
       <w:pPr>
-        <w:pStyle w:val="Corpodotexto"/>
+        <w:pStyle w:val="TextBody"/>
         <w:spacing w:lineRule="auto" w:line="360"/>
         <w:ind w:left="0" w:right="0" w:firstLine="1440"/>
         <w:jc w:val="both"/>
@@ -4071,7 +4028,7 @@
     </w:p>
     <w:p>
       <w:pPr>
-        <w:pStyle w:val="Corpodotexto"/>
+        <w:pStyle w:val="TextBody"/>
         <w:spacing w:lineRule="auto" w:line="360"/>
         <w:ind w:left="0" w:right="0" w:firstLine="1440"/>
         <w:jc w:val="both"/>
@@ -4096,7 +4053,7 @@
     </w:p>
     <w:p>
       <w:pPr>
-        <w:pStyle w:val="Corpodotexto"/>
+        <w:pStyle w:val="TextBody"/>
         <w:spacing w:lineRule="auto" w:line="360"/>
         <w:ind w:left="0" w:right="0" w:hanging="0"/>
         <w:jc w:val="both"/>
@@ -4212,7 +4169,7 @@
     </w:p>
     <w:p>
       <w:pPr>
-        <w:pStyle w:val="Corpodotexto"/>
+        <w:pStyle w:val="TextBody"/>
         <w:spacing w:lineRule="auto" w:line="360"/>
         <w:rPr>
           <w:rFonts w:ascii="Arial" w:hAnsi="Arial" w:eastAsia="Arial Unicode MS" w:cs="Arial Unicode MS"/>
@@ -4263,7 +4220,7 @@
                         <w:txbxContent>
                           <w:p>
                             <w:pPr>
-                              <w:pStyle w:val="Legenda"/>
+                              <w:pStyle w:val="Caption"/>
                               <w:spacing w:before="120" w:after="120"/>
                               <w:jc w:val="center"/>
                               <w:rPr>
@@ -4315,13 +4272,6 @@
                                           <a:prstGeom prst="rect">
                                             <a:avLst/>
                                           </a:prstGeom>
-                                          <a:noFill/>
-                                          <a:ln w="9525">
-                                            <a:noFill/>
-                                            <a:miter lim="800000"/>
-                                            <a:headEnd/>
-                                            <a:tailEnd/>
-                                          </a:ln>
                                         </pic:spPr>
                                       </pic:pic>
                                     </a:graphicData>
@@ -4358,7 +4308,7 @@
                   <w:txbxContent>
                     <w:p>
                       <w:pPr>
-                        <w:pStyle w:val="Legenda"/>
+                        <w:pStyle w:val="Caption"/>
                         <w:spacing w:before="120" w:after="120"/>
                         <w:jc w:val="center"/>
                         <w:rPr>
@@ -4410,13 +4360,6 @@
                                     <a:prstGeom prst="rect">
                                       <a:avLst/>
                                     </a:prstGeom>
-                                    <a:noFill/>
-                                    <a:ln w="9525">
-                                      <a:noFill/>
-                                      <a:miter lim="800000"/>
-                                      <a:headEnd/>
-                                      <a:tailEnd/>
-                                    </a:ln>
                                   </pic:spPr>
                                 </pic:pic>
                               </a:graphicData>
@@ -4446,7 +4389,7 @@
     </w:p>
     <w:p>
       <w:pPr>
-        <w:pStyle w:val="Corpodotexto"/>
+        <w:pStyle w:val="TextBody"/>
         <w:spacing w:lineRule="auto" w:line="360"/>
         <w:ind w:left="0" w:right="0" w:hanging="0"/>
         <w:jc w:val="both"/>
@@ -4571,7 +4514,7 @@
       </w:r>
       <w:r>
         <w:rPr>
-          <w:rStyle w:val="Ncoradanotaderodap"/>
+          <w:rStyle w:val="FootnoteAnchor"/>
           <w:rFonts w:eastAsia="Arial Unicode MS" w:cs="Arial Unicode MS" w:ascii="Arial" w:hAnsi="Arial"/>
           <w:b w:val="false"/>
           <w:bCs w:val="false"/>
@@ -4613,7 +4556,7 @@
     </w:p>
     <w:p>
       <w:pPr>
-        <w:pStyle w:val="Corpodotexto"/>
+        <w:pStyle w:val="TextBody"/>
         <w:spacing w:lineRule="auto" w:line="360"/>
         <w:ind w:left="0" w:right="0" w:hanging="0"/>
         <w:jc w:val="both"/>
@@ -4783,7 +4726,7 @@
     </w:p>
     <w:p>
       <w:pPr>
-        <w:pStyle w:val="Corpodotexto"/>
+        <w:pStyle w:val="TextBody"/>
         <w:spacing w:lineRule="auto" w:line="360"/>
         <w:ind w:left="0" w:right="0" w:hanging="0"/>
         <w:jc w:val="both"/>
@@ -4839,7 +4782,7 @@
     </w:p>
     <w:p>
       <w:pPr>
-        <w:pStyle w:val="Corpodotexto"/>
+        <w:pStyle w:val="TextBody"/>
         <w:spacing w:lineRule="auto" w:line="360"/>
         <w:rPr>
           <w:rFonts w:ascii="Arial" w:hAnsi="Arial" w:eastAsia="Arial Unicode MS" w:cs="Arial Unicode MS"/>
@@ -4890,7 +4833,7 @@
                         <w:txbxContent>
                           <w:p>
                             <w:pPr>
-                              <w:pStyle w:val="Legenda"/>
+                              <w:pStyle w:val="Caption"/>
                               <w:spacing w:before="120" w:after="120"/>
                               <w:jc w:val="center"/>
                               <w:rPr>
@@ -4942,13 +4885,6 @@
                                           <a:prstGeom prst="rect">
                                             <a:avLst/>
                                           </a:prstGeom>
-                                          <a:noFill/>
-                                          <a:ln w="9525">
-                                            <a:noFill/>
-                                            <a:miter lim="800000"/>
-                                            <a:headEnd/>
-                                            <a:tailEnd/>
-                                          </a:ln>
                                         </pic:spPr>
                                       </pic:pic>
                                     </a:graphicData>
@@ -4985,7 +4921,7 @@
                   <w:txbxContent>
                     <w:p>
                       <w:pPr>
-                        <w:pStyle w:val="Legenda"/>
+                        <w:pStyle w:val="Caption"/>
                         <w:spacing w:before="120" w:after="120"/>
                         <w:jc w:val="center"/>
                         <w:rPr>
@@ -5037,13 +4973,6 @@
                                     <a:prstGeom prst="rect">
                                       <a:avLst/>
                                     </a:prstGeom>
-                                    <a:noFill/>
-                                    <a:ln w="9525">
-                                      <a:noFill/>
-                                      <a:miter lim="800000"/>
-                                      <a:headEnd/>
-                                      <a:tailEnd/>
-                                    </a:ln>
                                   </pic:spPr>
                                 </pic:pic>
                               </a:graphicData>
@@ -5073,7 +5002,7 @@
     </w:p>
     <w:p>
       <w:pPr>
-        <w:pStyle w:val="Corpodotexto"/>
+        <w:pStyle w:val="TextBody"/>
         <w:spacing w:lineRule="auto" w:line="360"/>
         <w:ind w:left="0" w:right="0" w:hanging="0"/>
         <w:jc w:val="both"/>
@@ -5104,12 +5033,12 @@
           <w:sz w:val="22"/>
           <w:szCs w:val="22"/>
         </w:rPr>
-        <w:t>a representação intermediária, o que é comumente feito de utilizando uma função simples, em vários passos, uma instrução por vez percorrendo o bytecode gerado. Quando o bytecode chega até a area de execução, observamos a existência de dois componentes importantes para a performance de uma JS engine, que são o JIT (Just-in-Time Compiler) e o Garbage Collector.</w:t>
-      </w:r>
-    </w:p>
-    <w:p>
-      <w:pPr>
-        <w:pStyle w:val="Corpodotexto"/>
+        <w:t>a representação intermediária, o que é comumente feito utilizando uma função simples, em vários passos, uma instrução por vez percorrendo o bytecode gerado. Quando o bytecode chega até a area de execução, observamos a existência de dois componentes importantes para a performance de uma JS engine, que são o JIT (Just-in-Time Compiler) e o Garbage Collector.</w:t>
+      </w:r>
+    </w:p>
+    <w:p>
+      <w:pPr>
+        <w:pStyle w:val="TextBody"/>
         <w:spacing w:lineRule="auto" w:line="360"/>
         <w:ind w:left="0" w:right="0" w:hanging="0"/>
         <w:jc w:val="both"/>
@@ -5145,7 +5074,7 @@
     </w:p>
     <w:p>
       <w:pPr>
-        <w:pStyle w:val="Corpodotexto"/>
+        <w:pStyle w:val="TextBody"/>
         <w:spacing w:lineRule="auto" w:line="360"/>
         <w:ind w:left="0" w:right="0" w:hanging="0"/>
         <w:jc w:val="both"/>
@@ -5221,7 +5150,7 @@
     </w:p>
     <w:p>
       <w:pPr>
-        <w:pStyle w:val="Corpodotexto"/>
+        <w:pStyle w:val="TextBody"/>
         <w:spacing w:lineRule="auto" w:line="360"/>
         <w:ind w:left="0" w:right="0" w:hanging="0"/>
         <w:jc w:val="both"/>
@@ -5347,7 +5276,7 @@
     </w:p>
     <w:p>
       <w:pPr>
-        <w:pStyle w:val="Ttulo1"/>
+        <w:pStyle w:val="Heading1"/>
         <w:numPr>
           <w:ilvl w:val="0"/>
           <w:numId w:val="1"/>
@@ -5368,7 +5297,7 @@
       </w:r>
       <w:r>
         <w:rPr>
-          <w:rStyle w:val="Ncoradanotaderodap"/>
+          <w:rStyle w:val="FootnoteAnchor"/>
           <w:rFonts w:ascii="Arial" w:hAnsi="Arial"/>
           <w:sz w:val="26"/>
           <w:szCs w:val="26"/>
@@ -5378,7 +5307,7 @@
     </w:p>
     <w:p>
       <w:pPr>
-        <w:pStyle w:val="Corpodotexto"/>
+        <w:pStyle w:val="TextBody"/>
         <w:rPr>
           <w:rFonts w:ascii="Arial" w:hAnsi="Arial" w:eastAsia="Arial Unicode MS" w:cs="Arial Unicode MS"/>
           <w:b w:val="false"/>
@@ -5400,7 +5329,7 @@
     </w:p>
     <w:p>
       <w:pPr>
-        <w:pStyle w:val="Corpodotexto"/>
+        <w:pStyle w:val="TextBody"/>
         <w:spacing w:lineRule="auto" w:line="360"/>
         <w:ind w:left="0" w:right="0" w:hanging="0"/>
         <w:jc w:val="both"/>
@@ -5685,7 +5614,7 @@
     </w:p>
     <w:p>
       <w:pPr>
-        <w:pStyle w:val="Corpodotexto"/>
+        <w:pStyle w:val="TextBody"/>
         <w:spacing w:lineRule="auto" w:line="360"/>
         <w:ind w:left="0" w:right="0" w:hanging="0"/>
         <w:jc w:val="both"/>
@@ -5849,7 +5778,7 @@
           <w:sz w:val="22"/>
           <w:szCs w:val="22"/>
         </w:rPr>
-        <w:t xml:space="preserve"> uso de memória durante sua </w:t>
+        <w:t xml:space="preserve"> uso de memória durante </w:t>
       </w:r>
       <w:r>
         <w:rPr>
@@ -5878,7 +5807,7 @@
     </w:p>
     <w:p>
       <w:pPr>
-        <w:pStyle w:val="Corpodotexto"/>
+        <w:pStyle w:val="TextBody"/>
         <w:spacing w:lineRule="auto" w:line="360"/>
         <w:ind w:left="0" w:right="0" w:hanging="0"/>
         <w:jc w:val="both"/>
@@ -6173,7 +6102,7 @@
     </w:p>
     <w:p>
       <w:pPr>
-        <w:pStyle w:val="Corpodotexto"/>
+        <w:pStyle w:val="TextBody"/>
         <w:spacing w:lineRule="auto" w:line="360"/>
         <w:ind w:left="0" w:right="0" w:hanging="0"/>
         <w:jc w:val="both"/>
@@ -6303,7 +6232,7 @@
     </w:p>
     <w:p>
       <w:pPr>
-        <w:pStyle w:val="Corpodotexto"/>
+        <w:pStyle w:val="TextBody"/>
         <w:numPr>
           <w:ilvl w:val="0"/>
           <w:numId w:val="3"/>
@@ -6338,7 +6267,7 @@
     </w:p>
     <w:p>
       <w:pPr>
-        <w:pStyle w:val="Corpodotexto"/>
+        <w:pStyle w:val="TextBody"/>
         <w:numPr>
           <w:ilvl w:val="0"/>
           <w:numId w:val="3"/>
@@ -6420,7 +6349,7 @@
     </w:p>
     <w:p>
       <w:pPr>
-        <w:pStyle w:val="Corpodotexto"/>
+        <w:pStyle w:val="TextBody"/>
         <w:spacing w:lineRule="auto" w:line="360"/>
         <w:jc w:val="both"/>
         <w:rPr>
@@ -6494,7 +6423,7 @@
     </w:p>
     <w:p>
       <w:pPr>
-        <w:pStyle w:val="Ttulo1"/>
+        <w:pStyle w:val="Heading1"/>
         <w:numPr>
           <w:ilvl w:val="0"/>
           <w:numId w:val="1"/>
@@ -6524,7 +6453,7 @@
     </w:p>
     <w:p>
       <w:pPr>
-        <w:pStyle w:val="Corpodotexto"/>
+        <w:pStyle w:val="TextBody"/>
         <w:spacing w:lineRule="auto" w:line="360"/>
         <w:rPr>
           <w:rFonts w:ascii="Arial" w:hAnsi="Arial" w:eastAsia="Arial Unicode MS" w:cs="Arial Unicode MS"/>
@@ -6547,7 +6476,7 @@
     </w:p>
     <w:p>
       <w:pPr>
-        <w:pStyle w:val="Corpodotexto"/>
+        <w:pStyle w:val="TextBody"/>
         <w:spacing w:lineRule="auto" w:line="360"/>
         <w:ind w:left="0" w:right="0" w:hanging="0"/>
         <w:jc w:val="both"/>
@@ -6613,7 +6542,7 @@
     </w:p>
     <w:p>
       <w:pPr>
-        <w:pStyle w:val="Corpodotexto"/>
+        <w:pStyle w:val="TextBody"/>
         <w:spacing w:lineRule="auto" w:line="360"/>
         <w:rPr/>
       </w:pPr>
@@ -6651,7 +6580,7 @@
                         <w:txbxContent>
                           <w:p>
                             <w:pPr>
-                              <w:pStyle w:val="Legenda"/>
+                              <w:pStyle w:val="Caption"/>
                               <w:spacing w:before="120" w:after="120"/>
                               <w:jc w:val="center"/>
                               <w:rPr>
@@ -6692,7 +6621,7 @@
                   <w:txbxContent>
                     <w:p>
                       <w:pPr>
-                        <w:pStyle w:val="Legenda"/>
+                        <w:pStyle w:val="Caption"/>
                         <w:spacing w:before="120" w:after="120"/>
                         <w:jc w:val="center"/>
                         <w:rPr>
@@ -6754,7 +6683,7 @@
                         <w:txbxContent>
                           <w:p>
                             <w:pPr>
-                              <w:pStyle w:val="Legenda"/>
+                              <w:pStyle w:val="Caption"/>
                               <w:spacing w:before="120" w:after="120"/>
                               <w:jc w:val="center"/>
                               <w:rPr>
@@ -6806,13 +6735,6 @@
                                           <a:prstGeom prst="rect">
                                             <a:avLst/>
                                           </a:prstGeom>
-                                          <a:noFill/>
-                                          <a:ln w="9525">
-                                            <a:noFill/>
-                                            <a:miter lim="800000"/>
-                                            <a:headEnd/>
-                                            <a:tailEnd/>
-                                          </a:ln>
                                         </pic:spPr>
                                       </pic:pic>
                                     </a:graphicData>
@@ -6849,7 +6771,7 @@
                   <w:txbxContent>
                     <w:p>
                       <w:pPr>
-                        <w:pStyle w:val="Legenda"/>
+                        <w:pStyle w:val="Caption"/>
                         <w:spacing w:before="120" w:after="120"/>
                         <w:jc w:val="center"/>
                         <w:rPr>
@@ -6901,13 +6823,6 @@
                                     <a:prstGeom prst="rect">
                                       <a:avLst/>
                                     </a:prstGeom>
-                                    <a:noFill/>
-                                    <a:ln w="9525">
-                                      <a:noFill/>
-                                      <a:miter lim="800000"/>
-                                      <a:headEnd/>
-                                      <a:tailEnd/>
-                                    </a:ln>
                                   </pic:spPr>
                                 </pic:pic>
                               </a:graphicData>
@@ -6937,7 +6852,7 @@
     </w:p>
     <w:p>
       <w:pPr>
-        <w:pStyle w:val="Corpodotexto"/>
+        <w:pStyle w:val="TextBody"/>
         <w:spacing w:lineRule="auto" w:line="360"/>
         <w:ind w:left="0" w:right="0" w:hanging="0"/>
         <w:jc w:val="both"/>
@@ -6990,7 +6905,7 @@
     </w:p>
     <w:p>
       <w:pPr>
-        <w:pStyle w:val="Corpodotexto"/>
+        <w:pStyle w:val="TextBody"/>
         <w:spacing w:lineRule="auto" w:line="360"/>
         <w:ind w:left="0" w:right="0" w:hanging="0"/>
         <w:jc w:val="both"/>
@@ -7011,7 +6926,7 @@
     </w:p>
     <w:p>
       <w:pPr>
-        <w:pStyle w:val="Corpodotexto"/>
+        <w:pStyle w:val="TextBody"/>
         <w:spacing w:lineRule="auto" w:line="360"/>
         <w:ind w:left="0" w:right="0" w:hanging="0"/>
         <w:jc w:val="both"/>
@@ -7064,7 +6979,7 @@
     </w:p>
     <w:p>
       <w:pPr>
-        <w:pStyle w:val="Corpodotexto"/>
+        <w:pStyle w:val="TextBody"/>
         <w:spacing w:lineRule="auto" w:line="360"/>
         <w:ind w:left="0" w:right="0" w:hanging="0"/>
         <w:rPr>
@@ -7121,7 +7036,7 @@
           </w:tcPr>
           <w:p>
             <w:pPr>
-              <w:pStyle w:val="Contedodatabela"/>
+              <w:pStyle w:val="TableContents"/>
               <w:jc w:val="center"/>
               <w:rPr>
                 <w:rFonts w:ascii="Arial" w:hAnsi="Arial"/>
@@ -7162,7 +7077,7 @@
           </w:tcPr>
           <w:p>
             <w:pPr>
-              <w:pStyle w:val="Contedodatabela"/>
+              <w:pStyle w:val="TableContents"/>
               <w:jc w:val="center"/>
               <w:rPr>
                 <w:rFonts w:ascii="Arial" w:hAnsi="Arial"/>
@@ -7203,7 +7118,7 @@
           </w:tcPr>
           <w:p>
             <w:pPr>
-              <w:pStyle w:val="Contedodatabela"/>
+              <w:pStyle w:val="TableContents"/>
               <w:jc w:val="center"/>
               <w:rPr>
                 <w:rFonts w:ascii="Arial" w:hAnsi="Arial"/>
@@ -7238,7 +7153,7 @@
           </w:tcPr>
           <w:p>
             <w:pPr>
-              <w:pStyle w:val="Contedodatabela"/>
+              <w:pStyle w:val="TableContents"/>
               <w:jc w:val="center"/>
               <w:rPr>
                 <w:rFonts w:ascii="Arial" w:hAnsi="Arial"/>
@@ -7274,7 +7189,7 @@
           </w:tcPr>
           <w:p>
             <w:pPr>
-              <w:pStyle w:val="Contedodatabela"/>
+              <w:pStyle w:val="TableContents"/>
               <w:jc w:val="center"/>
               <w:rPr>
                 <w:rFonts w:ascii="Arial" w:hAnsi="Arial"/>
@@ -7309,7 +7224,7 @@
           </w:tcPr>
           <w:p>
             <w:pPr>
-              <w:pStyle w:val="Contedodatabela"/>
+              <w:pStyle w:val="TableContents"/>
               <w:jc w:val="center"/>
               <w:rPr>
                 <w:rFonts w:ascii="Arial" w:hAnsi="Arial"/>
@@ -7345,7 +7260,7 @@
           </w:tcPr>
           <w:p>
             <w:pPr>
-              <w:pStyle w:val="Contedodatabela"/>
+              <w:pStyle w:val="TableContents"/>
               <w:jc w:val="center"/>
               <w:rPr>
                 <w:rFonts w:ascii="Arial" w:hAnsi="Arial"/>
@@ -7380,7 +7295,7 @@
           </w:tcPr>
           <w:p>
             <w:pPr>
-              <w:pStyle w:val="Contedodatabela"/>
+              <w:pStyle w:val="TableContents"/>
               <w:jc w:val="center"/>
               <w:rPr>
                 <w:rFonts w:ascii="Arial" w:hAnsi="Arial"/>
@@ -7416,7 +7331,7 @@
           </w:tcPr>
           <w:p>
             <w:pPr>
-              <w:pStyle w:val="Contedodatabela"/>
+              <w:pStyle w:val="TableContents"/>
               <w:jc w:val="center"/>
               <w:rPr>
                 <w:rFonts w:ascii="Arial" w:hAnsi="Arial"/>
@@ -7451,7 +7366,7 @@
           </w:tcPr>
           <w:p>
             <w:pPr>
-              <w:pStyle w:val="Contedodatabela"/>
+              <w:pStyle w:val="TableContents"/>
               <w:jc w:val="center"/>
               <w:rPr>
                 <w:rFonts w:ascii="Arial" w:hAnsi="Arial"/>
@@ -7487,7 +7402,7 @@
           </w:tcPr>
           <w:p>
             <w:pPr>
-              <w:pStyle w:val="Contedodatabela"/>
+              <w:pStyle w:val="TableContents"/>
               <w:jc w:val="center"/>
               <w:rPr>
                 <w:rFonts w:ascii="Arial" w:hAnsi="Arial"/>
@@ -7522,7 +7437,7 @@
           </w:tcPr>
           <w:p>
             <w:pPr>
-              <w:pStyle w:val="Contedodatabela"/>
+              <w:pStyle w:val="TableContents"/>
               <w:jc w:val="center"/>
               <w:rPr>
                 <w:rFonts w:ascii="Arial" w:hAnsi="Arial"/>
@@ -7544,7 +7459,7 @@
     </w:tbl>
     <w:p>
       <w:pPr>
-        <w:pStyle w:val="Tabela"/>
+        <w:pStyle w:val="Table"/>
         <w:jc w:val="center"/>
         <w:rPr>
           <w:rFonts w:ascii="Arial" w:hAnsi="Arial"/>
@@ -7616,7 +7531,7 @@
         <w:fldChar w:fldCharType="begin"/>
       </w:r>
       <w:r>
-        <w:instrText> SEQ Tabela \* ARABIC </w:instrText>
+        <w:instrText> SEQ Table \* ARABIC </w:instrText>
       </w:r>
       <w:r>
         <w:fldChar w:fldCharType="separate"/>
@@ -7640,7 +7555,7 @@
     </w:p>
     <w:p>
       <w:pPr>
-        <w:pStyle w:val="Corpodotexto"/>
+        <w:pStyle w:val="TextBody"/>
         <w:spacing w:lineRule="auto" w:line="360"/>
         <w:ind w:left="0" w:right="0" w:hanging="0"/>
         <w:rPr>
@@ -7659,7 +7574,7 @@
     </w:p>
     <w:p>
       <w:pPr>
-        <w:pStyle w:val="Corpodotexto"/>
+        <w:pStyle w:val="TextBody"/>
         <w:spacing w:lineRule="auto" w:line="360"/>
         <w:ind w:left="0" w:right="0" w:hanging="0"/>
         <w:jc w:val="both"/>
@@ -7712,7 +7627,7 @@
     </w:p>
     <w:p>
       <w:pPr>
-        <w:pStyle w:val="Corpodotexto"/>
+        <w:pStyle w:val="TextBody"/>
         <w:spacing w:lineRule="auto" w:line="360"/>
         <w:ind w:left="0" w:right="0" w:firstLine="1440"/>
         <w:jc w:val="both"/>
@@ -7732,7 +7647,7 @@
     </w:p>
     <w:p>
       <w:pPr>
-        <w:pStyle w:val="Corpodotexto"/>
+        <w:pStyle w:val="TextBody"/>
         <w:spacing w:lineRule="auto" w:line="360"/>
         <w:ind w:left="0" w:right="0" w:firstLine="1440"/>
         <w:rPr>
@@ -7828,7 +7743,7 @@
                   </w:txbxContent>
                 </v:textbox>
                 <w10:wrap type="square"/>
-                <v:fill type="solid" color2="black" o:detectmouseclick="t"/>
+                <v:fill o:detectmouseclick="t" type="solid" color2="black"/>
                 <v:stroke color="#3465a4" joinstyle="round" endcap="flat"/>
               </v:rect>
             </w:pict>
@@ -7838,7 +7753,7 @@
     </w:p>
     <w:p>
       <w:pPr>
-        <w:pStyle w:val="Corpodotexto"/>
+        <w:pStyle w:val="TextBody"/>
         <w:spacing w:lineRule="auto" w:line="360"/>
         <w:ind w:left="0" w:right="0" w:firstLine="1440"/>
         <w:rPr>
@@ -7886,6 +7801,12 @@
                           </a:solidFill>
                         </a:ln>
                       </wps:spPr>
+                      <wps:style>
+                        <a:lnRef idx="0"/>
+                        <a:fillRef idx="0"/>
+                        <a:effectRef idx="0"/>
+                        <a:fontRef idx="minor"/>
+                      </wps:style>
                       <wps:bodyPr/>
                     </wps:wsp>
                   </a:graphicData>
@@ -7897,7 +7818,7 @@
             <w:pict>
               <v:line id="shape_0" from="88.7pt,9.05pt" to="186.6pt,49.55pt" stroked="t" style="position:absolute;flip:y">
                 <v:stroke color="#3465a4" joinstyle="round" endcap="flat"/>
-                <v:fill on="false" o:detectmouseclick="t"/>
+                <v:fill o:detectmouseclick="t" on="false"/>
               </v:line>
             </w:pict>
           </mc:Fallback>
@@ -7935,6 +7856,12 @@
                           </a:solidFill>
                         </a:ln>
                       </wps:spPr>
+                      <wps:style>
+                        <a:lnRef idx="0"/>
+                        <a:fillRef idx="0"/>
+                        <a:effectRef idx="0"/>
+                        <a:fontRef idx="minor"/>
+                      </wps:style>
                       <wps:bodyPr/>
                     </wps:wsp>
                   </a:graphicData>
@@ -7946,7 +7873,7 @@
             <w:pict>
               <v:line id="shape_0" from="259.45pt,8pt" to="358pt,44.35pt" stroked="t" style="position:absolute">
                 <v:stroke color="#3465a4" joinstyle="round" endcap="flat"/>
-                <v:fill on="false" o:detectmouseclick="t"/>
+                <v:fill o:detectmouseclick="t" on="false"/>
               </v:line>
             </w:pict>
           </mc:Fallback>
@@ -7955,7 +7882,7 @@
     </w:p>
     <w:p>
       <w:pPr>
-        <w:pStyle w:val="Corpodotexto"/>
+        <w:pStyle w:val="TextBody"/>
         <w:spacing w:lineRule="auto" w:line="360"/>
         <w:ind w:left="0" w:right="0" w:firstLine="1440"/>
         <w:rPr>
@@ -8003,6 +7930,12 @@
                           </a:solidFill>
                         </a:ln>
                       </wps:spPr>
+                      <wps:style>
+                        <a:lnRef idx="0"/>
+                        <a:fillRef idx="0"/>
+                        <a:effectRef idx="0"/>
+                        <a:fontRef idx="minor"/>
+                      </wps:style>
                       <wps:bodyPr/>
                     </wps:wsp>
                   </a:graphicData>
@@ -8014,7 +7947,7 @@
             <w:pict>
               <v:line id="shape_0" from="225.6pt,-9.85pt" to="225.6pt,21.1pt" stroked="t" style="position:absolute;flip:y">
                 <v:stroke color="#3465a4" joinstyle="round" endcap="flat"/>
-                <v:fill on="false" o:detectmouseclick="t"/>
+                <v:fill o:detectmouseclick="t" on="false"/>
               </v:line>
             </w:pict>
           </mc:Fallback>
@@ -8023,7 +7956,7 @@
     </w:p>
     <w:p>
       <w:pPr>
-        <w:pStyle w:val="Corpodotexto"/>
+        <w:pStyle w:val="TextBody"/>
         <w:spacing w:lineRule="auto" w:line="360"/>
         <w:ind w:left="0" w:right="0" w:firstLine="1440"/>
         <w:rPr>
@@ -8119,7 +8052,7 @@
                   </w:txbxContent>
                 </v:textbox>
                 <w10:wrap type="square"/>
-                <v:fill type="solid" color2="black" o:detectmouseclick="t"/>
+                <v:fill o:detectmouseclick="t" type="solid" color2="black"/>
                 <v:stroke color="#3465a4" joinstyle="round" endcap="flat"/>
               </v:rect>
             </w:pict>
@@ -8206,7 +8139,7 @@
                   </w:txbxContent>
                 </v:textbox>
                 <w10:wrap type="square"/>
-                <v:fill type="solid" color2="black" o:detectmouseclick="t"/>
+                <v:fill o:detectmouseclick="t" type="solid" color2="black"/>
                 <v:stroke color="#3465a4" joinstyle="round" endcap="flat"/>
               </v:rect>
             </w:pict>
@@ -8293,7 +8226,7 @@
                   </w:txbxContent>
                 </v:textbox>
                 <w10:wrap type="square"/>
-                <v:fill type="solid" color2="black" o:detectmouseclick="t"/>
+                <v:fill o:detectmouseclick="t" type="solid" color2="black"/>
                 <v:stroke color="#3465a4" joinstyle="round" endcap="flat"/>
               </v:rect>
             </w:pict>
@@ -8303,7 +8236,7 @@
     </w:p>
     <w:p>
       <w:pPr>
-        <w:pStyle w:val="Corpodotexto"/>
+        <w:pStyle w:val="TextBody"/>
         <w:spacing w:lineRule="auto" w:line="360"/>
         <w:ind w:left="0" w:right="0" w:firstLine="1440"/>
         <w:rPr>
@@ -8351,6 +8284,12 @@
                           </a:solidFill>
                         </a:ln>
                       </wps:spPr>
+                      <wps:style>
+                        <a:lnRef idx="0"/>
+                        <a:fillRef idx="0"/>
+                        <a:effectRef idx="0"/>
+                        <a:fontRef idx="minor"/>
+                      </wps:style>
                       <wps:bodyPr/>
                     </wps:wsp>
                   </a:graphicData>
@@ -8362,7 +8301,7 @@
             <w:pict>
               <v:line id="shape_0" from="9.5pt,-5.75pt" to="62.2pt,48.9pt" stroked="t" style="position:absolute;flip:y">
                 <v:stroke color="#3465a4" joinstyle="round" endcap="flat"/>
-                <v:fill on="false" o:detectmouseclick="t"/>
+                <v:fill o:detectmouseclick="t" on="false"/>
               </v:line>
             </w:pict>
           </mc:Fallback>
@@ -8400,6 +8339,12 @@
                           </a:solidFill>
                         </a:ln>
                       </wps:spPr>
+                      <wps:style>
+                        <a:lnRef idx="0"/>
+                        <a:fillRef idx="0"/>
+                        <a:effectRef idx="0"/>
+                        <a:fontRef idx="minor"/>
+                      </wps:style>
                       <wps:bodyPr/>
                     </wps:wsp>
                   </a:graphicData>
@@ -8411,7 +8356,7 @@
             <w:pict>
               <v:line id="shape_0" from="80.45pt,-7.1pt" to="80.45pt,47.55pt" stroked="t" style="position:absolute;flip:y">
                 <v:stroke color="#3465a4" joinstyle="round" endcap="flat"/>
-                <v:fill on="false" o:detectmouseclick="t"/>
+                <v:fill o:detectmouseclick="t" on="false"/>
               </v:line>
             </w:pict>
           </mc:Fallback>
@@ -8449,6 +8394,12 @@
                           </a:solidFill>
                         </a:ln>
                       </wps:spPr>
+                      <wps:style>
+                        <a:lnRef idx="0"/>
+                        <a:fillRef idx="0"/>
+                        <a:effectRef idx="0"/>
+                        <a:fontRef idx="minor"/>
+                      </wps:style>
                       <wps:bodyPr/>
                     </wps:wsp>
                   </a:graphicData>
@@ -8460,7 +8411,7 @@
             <w:pict>
               <v:line id="shape_0" from="104.8pt,-7.1pt" to="117.55pt,48.9pt" stroked="t" style="position:absolute;flip:xy">
                 <v:stroke color="#3465a4" joinstyle="round" endcap="flat"/>
-                <v:fill on="false" o:detectmouseclick="t"/>
+                <v:fill o:detectmouseclick="t" on="false"/>
               </v:line>
             </w:pict>
           </mc:Fallback>
@@ -8498,6 +8449,12 @@
                           </a:solidFill>
                         </a:ln>
                       </wps:spPr>
+                      <wps:style>
+                        <a:lnRef idx="0"/>
+                        <a:fillRef idx="0"/>
+                        <a:effectRef idx="0"/>
+                        <a:fontRef idx="minor"/>
+                      </wps:style>
                       <wps:bodyPr/>
                     </wps:wsp>
                   </a:graphicData>
@@ -8509,7 +8466,7 @@
             <w:pict>
               <v:line id="shape_0" from="349.3pt,-11.1pt" to="355.3pt,48.95pt" stroked="t" style="position:absolute;flip:xy">
                 <v:stroke color="#3465a4" joinstyle="round" endcap="flat"/>
-                <v:fill on="false" o:detectmouseclick="t"/>
+                <v:fill o:detectmouseclick="t" on="false"/>
               </v:line>
             </w:pict>
           </mc:Fallback>
@@ -8547,6 +8504,12 @@
                           </a:solidFill>
                         </a:ln>
                       </wps:spPr>
+                      <wps:style>
+                        <a:lnRef idx="0"/>
+                        <a:fillRef idx="0"/>
+                        <a:effectRef idx="0"/>
+                        <a:fontRef idx="minor"/>
+                      </wps:style>
                       <wps:bodyPr/>
                     </wps:wsp>
                   </a:graphicData>
@@ -8558,7 +8521,7 @@
             <w:pict>
               <v:line id="shape_0" from="361.45pt,-11.1pt" to="391.1pt,48.95pt" stroked="t" style="position:absolute;flip:xy">
                 <v:stroke color="#3465a4" joinstyle="round" endcap="flat"/>
-                <v:fill on="false" o:detectmouseclick="t"/>
+                <v:fill o:detectmouseclick="t" on="false"/>
               </v:line>
             </w:pict>
           </mc:Fallback>
@@ -8596,6 +8559,12 @@
                           </a:solidFill>
                         </a:ln>
                       </wps:spPr>
+                      <wps:style>
+                        <a:lnRef idx="0"/>
+                        <a:fillRef idx="0"/>
+                        <a:effectRef idx="0"/>
+                        <a:fontRef idx="minor"/>
+                      </wps:style>
                       <wps:bodyPr/>
                     </wps:wsp>
                   </a:graphicData>
@@ -8607,7 +8576,7 @@
             <w:pict>
               <v:line id="shape_0" from="387.75pt,-11.1pt" to="437.7pt,48.2pt" stroked="t" style="position:absolute;flip:xy">
                 <v:stroke color="#3465a4" joinstyle="round" endcap="flat"/>
-                <v:fill on="false" o:detectmouseclick="t"/>
+                <v:fill o:detectmouseclick="t" on="false"/>
               </v:line>
             </w:pict>
           </mc:Fallback>
@@ -8645,6 +8614,12 @@
                           </a:solidFill>
                         </a:ln>
                       </wps:spPr>
+                      <wps:style>
+                        <a:lnRef idx="0"/>
+                        <a:fillRef idx="0"/>
+                        <a:effectRef idx="0"/>
+                        <a:fontRef idx="minor"/>
+                      </wps:style>
                       <wps:bodyPr/>
                     </wps:wsp>
                   </a:graphicData>
@@ -8656,7 +8631,7 @@
             <w:pict>
               <v:line id="shape_0" from="247.95pt,-9.1pt" to="274.25pt,48.9pt" stroked="t" style="position:absolute;flip:xy">
                 <v:stroke color="#3465a4" joinstyle="round" endcap="flat"/>
-                <v:fill on="false" o:detectmouseclick="t"/>
+                <v:fill o:detectmouseclick="t" on="false"/>
               </v:line>
             </w:pict>
           </mc:Fallback>
@@ -8694,6 +8669,12 @@
                           </a:solidFill>
                         </a:ln>
                       </wps:spPr>
+                      <wps:style>
+                        <a:lnRef idx="0"/>
+                        <a:fillRef idx="0"/>
+                        <a:effectRef idx="0"/>
+                        <a:fontRef idx="minor"/>
+                      </wps:style>
                       <wps:bodyPr/>
                     </wps:wsp>
                   </a:graphicData>
@@ -8705,7 +8686,7 @@
             <w:pict>
               <v:line id="shape_0" from="231.75pt,-9.1pt" to="231.75pt,48.9pt" stroked="t" style="position:absolute;flip:y">
                 <v:stroke color="#3465a4" joinstyle="round" endcap="flat"/>
-                <v:fill on="false" o:detectmouseclick="t"/>
+                <v:fill o:detectmouseclick="t" on="false"/>
               </v:line>
             </w:pict>
           </mc:Fallback>
@@ -8743,6 +8724,12 @@
                           </a:solidFill>
                         </a:ln>
                       </wps:spPr>
+                      <wps:style>
+                        <a:lnRef idx="0"/>
+                        <a:fillRef idx="0"/>
+                        <a:effectRef idx="0"/>
+                        <a:fontRef idx="minor"/>
+                      </wps:style>
                       <wps:bodyPr/>
                     </wps:wsp>
                   </a:graphicData>
@@ -8754,7 +8741,7 @@
             <w:pict>
               <v:line id="shape_0" from="174.35pt,-9.1pt" to="191.8pt,49.6pt" stroked="t" style="position:absolute;flip:y">
                 <v:stroke color="#3465a4" joinstyle="round" endcap="flat"/>
-                <v:fill on="false" o:detectmouseclick="t"/>
+                <v:fill o:detectmouseclick="t" on="false"/>
               </v:line>
             </w:pict>
           </mc:Fallback>
@@ -8763,7 +8750,7 @@
     </w:p>
     <w:p>
       <w:pPr>
-        <w:pStyle w:val="Corpodotexto"/>
+        <w:pStyle w:val="TextBody"/>
         <w:spacing w:lineRule="auto" w:line="360"/>
         <w:ind w:left="0" w:right="0" w:firstLine="1440"/>
         <w:rPr>
@@ -8782,7 +8769,7 @@
     </w:p>
     <w:p>
       <w:pPr>
-        <w:pStyle w:val="Corpodotexto"/>
+        <w:pStyle w:val="TextBody"/>
         <w:spacing w:lineRule="auto" w:line="360"/>
         <w:ind w:left="0" w:right="0" w:firstLine="1440"/>
         <w:rPr>
@@ -8878,7 +8865,7 @@
                   </w:txbxContent>
                 </v:textbox>
                 <w10:wrap type="square"/>
-                <v:fill type="solid" color2="black" o:detectmouseclick="t"/>
+                <v:fill o:detectmouseclick="t" type="solid" color2="black"/>
                 <v:stroke color="#3465a4" joinstyle="round" endcap="flat"/>
               </v:rect>
             </w:pict>
@@ -8965,7 +8952,7 @@
                   </w:txbxContent>
                 </v:textbox>
                 <w10:wrap type="square"/>
-                <v:fill type="solid" color2="black" o:detectmouseclick="t"/>
+                <v:fill o:detectmouseclick="t" type="solid" color2="black"/>
                 <v:stroke color="#3465a4" joinstyle="round" endcap="flat"/>
               </v:rect>
             </w:pict>
@@ -9056,7 +9043,7 @@
                   </w:txbxContent>
                 </v:textbox>
                 <w10:wrap type="square"/>
-                <v:fill type="solid" color2="black" o:detectmouseclick="t"/>
+                <v:fill o:detectmouseclick="t" type="solid" color2="black"/>
                 <v:stroke color="#3465a4" joinstyle="round" endcap="flat"/>
               </v:rect>
             </w:pict>
@@ -9143,7 +9130,7 @@
                   </w:txbxContent>
                 </v:textbox>
                 <w10:wrap type="square"/>
-                <v:fill type="solid" color2="black" o:detectmouseclick="t"/>
+                <v:fill o:detectmouseclick="t" type="solid" color2="black"/>
                 <v:stroke color="#3465a4" joinstyle="round" endcap="flat"/>
               </v:rect>
             </w:pict>
@@ -9230,7 +9217,7 @@
                   </w:txbxContent>
                 </v:textbox>
                 <w10:wrap type="square"/>
-                <v:fill type="solid" color2="black" o:detectmouseclick="t"/>
+                <v:fill o:detectmouseclick="t" type="solid" color2="black"/>
                 <v:stroke color="#3465a4" joinstyle="round" endcap="flat"/>
               </v:rect>
             </w:pict>
@@ -9317,7 +9304,7 @@
                   </w:txbxContent>
                 </v:textbox>
                 <w10:wrap type="square"/>
-                <v:fill type="solid" color2="black" o:detectmouseclick="t"/>
+                <v:fill o:detectmouseclick="t" type="solid" color2="black"/>
                 <v:stroke color="#3465a4" joinstyle="round" endcap="flat"/>
               </v:rect>
             </w:pict>
@@ -9404,7 +9391,7 @@
                   </w:txbxContent>
                 </v:textbox>
                 <w10:wrap type="square"/>
-                <v:fill type="solid" color2="black" o:detectmouseclick="t"/>
+                <v:fill o:detectmouseclick="t" type="solid" color2="black"/>
                 <v:stroke color="#3465a4" joinstyle="round" endcap="flat"/>
               </v:rect>
             </w:pict>
@@ -9491,7 +9478,7 @@
                   </w:txbxContent>
                 </v:textbox>
                 <w10:wrap type="square"/>
-                <v:fill type="solid" color2="black" o:detectmouseclick="t"/>
+                <v:fill o:detectmouseclick="t" type="solid" color2="black"/>
                 <v:stroke color="#3465a4" joinstyle="round" endcap="flat"/>
               </v:rect>
             </w:pict>
@@ -9578,7 +9565,7 @@
                   </w:txbxContent>
                 </v:textbox>
                 <w10:wrap type="square"/>
-                <v:fill type="solid" color2="black" o:detectmouseclick="t"/>
+                <v:fill o:detectmouseclick="t" type="solid" color2="black"/>
                 <v:stroke color="#3465a4" joinstyle="round" endcap="flat"/>
               </v:rect>
             </w:pict>
@@ -9588,7 +9575,7 @@
     </w:p>
     <w:p>
       <w:pPr>
-        <w:pStyle w:val="Corpodotexto"/>
+        <w:pStyle w:val="TextBody"/>
         <w:spacing w:lineRule="auto" w:line="360"/>
         <w:ind w:left="0" w:right="0" w:firstLine="1440"/>
         <w:jc w:val="center"/>
@@ -9633,7 +9620,7 @@
     </w:p>
     <w:p>
       <w:pPr>
-        <w:pStyle w:val="Corpodotexto"/>
+        <w:pStyle w:val="TextBody"/>
         <w:spacing w:lineRule="auto" w:line="360"/>
         <w:ind w:left="0" w:right="0" w:firstLine="1440"/>
         <w:jc w:val="center"/>
@@ -9653,7 +9640,7 @@
     </w:p>
     <w:p>
       <w:pPr>
-        <w:pStyle w:val="Corpodotexto"/>
+        <w:pStyle w:val="TextBody"/>
         <w:spacing w:lineRule="auto" w:line="360"/>
         <w:ind w:left="0" w:right="0" w:hanging="0"/>
         <w:jc w:val="both"/>
@@ -9770,7 +9757,7 @@
     </w:p>
     <w:p>
       <w:pPr>
-        <w:pStyle w:val="Corpodotexto"/>
+        <w:pStyle w:val="TextBody"/>
         <w:spacing w:lineRule="auto" w:line="360"/>
         <w:ind w:left="0" w:right="0" w:firstLine="1440"/>
         <w:rPr>
@@ -9817,7 +9804,7 @@
                         <w:txbxContent>
                           <w:p>
                             <w:pPr>
-                              <w:pStyle w:val="Legenda"/>
+                              <w:pStyle w:val="Caption"/>
                               <w:spacing w:before="120" w:after="120"/>
                               <w:jc w:val="center"/>
                               <w:rPr>
@@ -9869,13 +9856,6 @@
                                           <a:prstGeom prst="rect">
                                             <a:avLst/>
                                           </a:prstGeom>
-                                          <a:noFill/>
-                                          <a:ln w="9525">
-                                            <a:noFill/>
-                                            <a:miter lim="800000"/>
-                                            <a:headEnd/>
-                                            <a:tailEnd/>
-                                          </a:ln>
                                         </pic:spPr>
                                       </pic:pic>
                                     </a:graphicData>
@@ -9912,7 +9892,7 @@
                   <w:txbxContent>
                     <w:p>
                       <w:pPr>
-                        <w:pStyle w:val="Legenda"/>
+                        <w:pStyle w:val="Caption"/>
                         <w:spacing w:before="120" w:after="120"/>
                         <w:jc w:val="center"/>
                         <w:rPr>
@@ -9964,13 +9944,6 @@
                                     <a:prstGeom prst="rect">
                                       <a:avLst/>
                                     </a:prstGeom>
-                                    <a:noFill/>
-                                    <a:ln w="9525">
-                                      <a:noFill/>
-                                      <a:miter lim="800000"/>
-                                      <a:headEnd/>
-                                      <a:tailEnd/>
-                                    </a:ln>
                                   </pic:spPr>
                                 </pic:pic>
                               </a:graphicData>
@@ -10000,7 +9973,7 @@
     </w:p>
     <w:p>
       <w:pPr>
-        <w:pStyle w:val="Corpodotexto"/>
+        <w:pStyle w:val="TextBody"/>
         <w:spacing w:lineRule="auto" w:line="360"/>
         <w:ind w:left="0" w:right="0" w:firstLine="1440"/>
         <w:rPr>
@@ -10047,7 +10020,7 @@
                         <w:txbxContent>
                           <w:p>
                             <w:pPr>
-                              <w:pStyle w:val="Legenda"/>
+                              <w:pStyle w:val="Caption"/>
                               <w:spacing w:before="120" w:after="120"/>
                               <w:jc w:val="center"/>
                               <w:rPr>
@@ -10099,13 +10072,6 @@
                                           <a:prstGeom prst="rect">
                                             <a:avLst/>
                                           </a:prstGeom>
-                                          <a:noFill/>
-                                          <a:ln w="9525">
-                                            <a:noFill/>
-                                            <a:miter lim="800000"/>
-                                            <a:headEnd/>
-                                            <a:tailEnd/>
-                                          </a:ln>
                                         </pic:spPr>
                                       </pic:pic>
                                     </a:graphicData>
@@ -10142,7 +10108,7 @@
                   <w:txbxContent>
                     <w:p>
                       <w:pPr>
-                        <w:pStyle w:val="Legenda"/>
+                        <w:pStyle w:val="Caption"/>
                         <w:spacing w:before="120" w:after="120"/>
                         <w:jc w:val="center"/>
                         <w:rPr>
@@ -10194,13 +10160,6 @@
                                     <a:prstGeom prst="rect">
                                       <a:avLst/>
                                     </a:prstGeom>
-                                    <a:noFill/>
-                                    <a:ln w="9525">
-                                      <a:noFill/>
-                                      <a:miter lim="800000"/>
-                                      <a:headEnd/>
-                                      <a:tailEnd/>
-                                    </a:ln>
                                   </pic:spPr>
                                 </pic:pic>
                               </a:graphicData>
@@ -10230,7 +10189,7 @@
     </w:p>
     <w:p>
       <w:pPr>
-        <w:pStyle w:val="Corpodotexto"/>
+        <w:pStyle w:val="TextBody"/>
         <w:spacing w:lineRule="auto" w:line="360"/>
         <w:ind w:left="0" w:right="0" w:hanging="0"/>
         <w:jc w:val="both"/>
@@ -10335,7 +10294,7 @@
     </w:p>
     <w:p>
       <w:pPr>
-        <w:pStyle w:val="Corpodotexto"/>
+        <w:pStyle w:val="TextBody"/>
         <w:spacing w:lineRule="auto" w:line="360"/>
         <w:ind w:left="0" w:right="0" w:hanging="0"/>
         <w:jc w:val="both"/>
@@ -10356,7 +10315,7 @@
     </w:p>
     <w:p>
       <w:pPr>
-        <w:pStyle w:val="Ttulo1"/>
+        <w:pStyle w:val="Heading1"/>
         <w:numPr>
           <w:ilvl w:val="0"/>
           <w:numId w:val="1"/>
@@ -10378,7 +10337,7 @@
     </w:p>
     <w:p>
       <w:pPr>
-        <w:pStyle w:val="Corpodotexto"/>
+        <w:pStyle w:val="TextBody"/>
         <w:rPr/>
       </w:pPr>
       <w:r>
@@ -10387,7 +10346,7 @@
     </w:p>
     <w:p>
       <w:pPr>
-        <w:pStyle w:val="Corpodotexto"/>
+        <w:pStyle w:val="TextBody"/>
         <w:spacing w:lineRule="auto" w:line="360"/>
         <w:ind w:left="0" w:right="0" w:hanging="0"/>
         <w:jc w:val="both"/>
@@ -10432,7 +10391,7 @@
     </w:p>
     <w:p>
       <w:pPr>
-        <w:pStyle w:val="Corpodotexto"/>
+        <w:pStyle w:val="TextBody"/>
         <w:spacing w:lineRule="auto" w:line="360"/>
         <w:ind w:left="0" w:right="0" w:hanging="0"/>
         <w:jc w:val="both"/>
@@ -10469,7 +10428,7 @@
     </w:p>
     <w:p>
       <w:pPr>
-        <w:pStyle w:val="Corpodotexto"/>
+        <w:pStyle w:val="TextBody"/>
         <w:spacing w:lineRule="auto" w:line="360"/>
         <w:ind w:left="0" w:right="0" w:hanging="0"/>
         <w:jc w:val="both"/>
@@ -10490,7 +10449,7 @@
     </w:p>
     <w:p>
       <w:pPr>
-        <w:pStyle w:val="Corpodotexto"/>
+        <w:pStyle w:val="TextBody"/>
         <w:spacing w:lineRule="auto" w:line="360"/>
         <w:ind w:left="0" w:right="0" w:hanging="0"/>
         <w:jc w:val="both"/>
@@ -10535,7 +10494,7 @@
     </w:p>
     <w:p>
       <w:pPr>
-        <w:pStyle w:val="Ttulo1"/>
+        <w:pStyle w:val="Heading1"/>
         <w:numPr>
           <w:ilvl w:val="0"/>
           <w:numId w:val="1"/>
@@ -10549,7 +10508,7 @@
     </w:p>
     <w:p>
       <w:pPr>
-        <w:pStyle w:val="Corpodotexto"/>
+        <w:pStyle w:val="TextBody"/>
         <w:rPr/>
       </w:pPr>
       <w:r>
@@ -10558,7 +10517,7 @@
     </w:p>
     <w:p>
       <w:pPr>
-        <w:pStyle w:val="Corpodotexto"/>
+        <w:pStyle w:val="TextBody"/>
         <w:spacing w:lineRule="auto" w:line="360"/>
         <w:jc w:val="both"/>
         <w:rPr/>
@@ -10636,7 +10595,7 @@
     </w:p>
     <w:p>
       <w:pPr>
-        <w:pStyle w:val="Corpodotexto"/>
+        <w:pStyle w:val="TextBody"/>
         <w:spacing w:lineRule="auto" w:line="360"/>
         <w:jc w:val="both"/>
         <w:rPr/>
@@ -10674,7 +10633,7 @@
     </w:p>
     <w:p>
       <w:pPr>
-        <w:pStyle w:val="Corpodotexto"/>
+        <w:pStyle w:val="TextBody"/>
         <w:spacing w:lineRule="auto" w:line="360"/>
         <w:jc w:val="both"/>
         <w:rPr/>
@@ -10686,7 +10645,6 @@
           <w:bCs w:val="false"/>
           <w:sz w:val="22"/>
           <w:szCs w:val="22"/>
-          <w:shd w:fill="auto" w:val="clear"/>
         </w:rPr>
         <w:t xml:space="preserve">AHO, Alfred V. et al. </w:t>
       </w:r>
@@ -10697,7 +10655,6 @@
           <w:bCs w:val="false"/>
           <w:sz w:val="22"/>
           <w:szCs w:val="22"/>
-          <w:shd w:fill="auto" w:val="clear"/>
         </w:rPr>
         <w:t xml:space="preserve">Compilers: Principles, Technique, and Tools, </w:t>
       </w:r>
@@ -10708,7 +10665,6 @@
           <w:bCs w:val="false"/>
           <w:sz w:val="22"/>
           <w:szCs w:val="22"/>
-          <w:shd w:fill="auto" w:val="clear"/>
         </w:rPr>
         <w:t>Boston, MA: Pearson Education, 20</w:t>
       </w:r>
@@ -10719,7 +10675,6 @@
           <w:bCs w:val="false"/>
           <w:sz w:val="22"/>
           <w:szCs w:val="22"/>
-          <w:shd w:fill="auto" w:val="clear"/>
         </w:rPr>
         <w:t>0</w:t>
       </w:r>
@@ -10730,14 +10685,13 @@
           <w:bCs w:val="false"/>
           <w:sz w:val="22"/>
           <w:szCs w:val="22"/>
-          <w:shd w:fill="auto" w:val="clear"/>
         </w:rPr>
         <w:t>7, 1009 p.</w:t>
       </w:r>
     </w:p>
     <w:p>
       <w:pPr>
-        <w:pStyle w:val="Corpodotexto"/>
+        <w:pStyle w:val="TextBody"/>
         <w:spacing w:lineRule="auto" w:line="360"/>
         <w:jc w:val="both"/>
         <w:rPr>
@@ -10747,41 +10701,37 @@
           <w:bCs w:val="false"/>
           <w:sz w:val="22"/>
           <w:szCs w:val="22"/>
-          <w:shd w:fill="auto" w:val="clear"/>
-        </w:rPr>
-      </w:pPr>
-      <w:r>
-        <w:rPr>
-          <w:rFonts w:eastAsia="Arial Unicode MS" w:cs="Arial Unicode MS" w:ascii="Arial" w:hAnsi="Arial"/>
-          <w:b w:val="false"/>
-          <w:bCs w:val="false"/>
-          <w:sz w:val="22"/>
-          <w:szCs w:val="22"/>
-          <w:shd w:fill="auto" w:val="clear"/>
+        </w:rPr>
+      </w:pPr>
+      <w:r>
+        <w:rPr>
+          <w:rFonts w:eastAsia="Arial Unicode MS" w:cs="Arial Unicode MS" w:ascii="Arial" w:hAnsi="Arial"/>
+          <w:b w:val="false"/>
+          <w:bCs w:val="false"/>
+          <w:sz w:val="22"/>
+          <w:szCs w:val="22"/>
         </w:rPr>
         <w:t>ASM.js – Working Draft Specification. Disponivel em: &lt;http://asmjs.org/spec/latest/&gt;. Acesso em: 18 de Agosto de 2015.</w:t>
       </w:r>
     </w:p>
     <w:p>
       <w:pPr>
-        <w:pStyle w:val="Corpodotexto"/>
+        <w:pStyle w:val="TextBody"/>
         <w:spacing w:lineRule="auto" w:line="360"/>
         <w:jc w:val="both"/>
         <w:rPr>
           <w:rFonts w:ascii="Arial" w:hAnsi="Arial"/>
           <w:sz w:val="22"/>
           <w:szCs w:val="22"/>
-          <w:shd w:fill="auto" w:val="clear"/>
-        </w:rPr>
-      </w:pPr>
-      <w:r>
-        <w:rPr>
-          <w:rFonts w:eastAsia="Arial Unicode MS" w:cs="Arial Unicode MS" w:ascii="Arial" w:hAnsi="Arial"/>
-          <w:b w:val="false"/>
-          <w:bCs w:val="false"/>
-          <w:sz w:val="22"/>
-          <w:szCs w:val="22"/>
-          <w:shd w:fill="auto" w:val="clear"/>
+        </w:rPr>
+      </w:pPr>
+      <w:r>
+        <w:rPr>
+          <w:rFonts w:eastAsia="Arial Unicode MS" w:cs="Arial Unicode MS" w:ascii="Arial" w:hAnsi="Arial"/>
+          <w:b w:val="false"/>
+          <w:bCs w:val="false"/>
+          <w:sz w:val="22"/>
+          <w:szCs w:val="22"/>
         </w:rPr>
         <w:t>DAHL</w:t>
       </w:r>
@@ -10792,7 +10742,6 @@
           <w:bCs w:val="false"/>
           <w:sz w:val="22"/>
           <w:szCs w:val="22"/>
-          <w:shd w:fill="auto" w:val="clear"/>
         </w:rPr>
         <w:t xml:space="preserve">,  </w:t>
       </w:r>
@@ -10803,7 +10752,6 @@
           <w:bCs w:val="false"/>
           <w:sz w:val="22"/>
           <w:szCs w:val="22"/>
-          <w:shd w:fill="auto" w:val="clear"/>
         </w:rPr>
         <w:t xml:space="preserve">Ryan. </w:t>
       </w:r>
@@ -10814,7 +10762,6 @@
           <w:bCs w:val="false"/>
           <w:sz w:val="22"/>
           <w:szCs w:val="22"/>
-          <w:shd w:fill="auto" w:val="clear"/>
         </w:rPr>
         <w:t xml:space="preserve">NodeJS. </w:t>
       </w:r>
@@ -10825,7 +10772,6 @@
           <w:bCs w:val="false"/>
           <w:sz w:val="22"/>
           <w:szCs w:val="22"/>
-          <w:shd w:fill="auto" w:val="clear"/>
         </w:rPr>
         <w:t>Disponível em: &lt;</w:t>
       </w:r>
@@ -10836,7 +10782,6 @@
           <w:bCs w:val="false"/>
           <w:sz w:val="22"/>
           <w:szCs w:val="22"/>
-          <w:shd w:fill="auto" w:val="clear"/>
         </w:rPr>
         <w:t>https://nodejs.org/</w:t>
       </w:r>
@@ -10847,7 +10792,6 @@
           <w:bCs w:val="false"/>
           <w:sz w:val="22"/>
           <w:szCs w:val="22"/>
-          <w:shd w:fill="auto" w:val="clear"/>
         </w:rPr>
         <w:t xml:space="preserve">&gt;. Acesso em: </w:t>
       </w:r>
@@ -10858,7 +10802,6 @@
           <w:bCs w:val="false"/>
           <w:sz w:val="22"/>
           <w:szCs w:val="22"/>
-          <w:shd w:fill="auto" w:val="clear"/>
         </w:rPr>
         <w:t>26 de Abril de 2015</w:t>
       </w:r>
@@ -10869,14 +10812,13 @@
           <w:bCs w:val="false"/>
           <w:sz w:val="22"/>
           <w:szCs w:val="22"/>
-          <w:shd w:fill="auto" w:val="clear"/>
         </w:rPr>
         <w:t>.</w:t>
       </w:r>
     </w:p>
     <w:p>
       <w:pPr>
-        <w:pStyle w:val="Corpodotexto"/>
+        <w:pStyle w:val="TextBody"/>
         <w:spacing w:lineRule="auto" w:line="360"/>
         <w:jc w:val="both"/>
         <w:rPr>
@@ -10886,41 +10828,37 @@
           <w:bCs w:val="false"/>
           <w:sz w:val="22"/>
           <w:szCs w:val="22"/>
-          <w:shd w:fill="auto" w:val="clear"/>
-        </w:rPr>
-      </w:pPr>
-      <w:r>
-        <w:rPr>
-          <w:rFonts w:eastAsia="Arial Unicode MS" w:cs="Arial Unicode MS" w:ascii="Arial" w:hAnsi="Arial"/>
-          <w:b w:val="false"/>
-          <w:bCs w:val="false"/>
-          <w:sz w:val="22"/>
-          <w:szCs w:val="22"/>
-          <w:shd w:fill="auto" w:val="clear"/>
+        </w:rPr>
+      </w:pPr>
+      <w:r>
+        <w:rPr>
+          <w:rFonts w:eastAsia="Arial Unicode MS" w:cs="Arial Unicode MS" w:ascii="Arial" w:hAnsi="Arial"/>
+          <w:b w:val="false"/>
+          <w:bCs w:val="false"/>
+          <w:sz w:val="22"/>
+          <w:szCs w:val="22"/>
         </w:rPr>
         <w:t>Demo Links with Mandelbrot tests. Disponivel em: &lt;http://peterjensen.github.io/idf2014-simd/idf2014-simd.html&gt;. Acesso em: 2 de Agosto de 2015.</w:t>
       </w:r>
     </w:p>
     <w:p>
       <w:pPr>
-        <w:pStyle w:val="Corpodotexto"/>
+        <w:pStyle w:val="TextBody"/>
         <w:spacing w:lineRule="auto" w:line="360"/>
         <w:jc w:val="both"/>
         <w:rPr>
           <w:rFonts w:ascii="Arial" w:hAnsi="Arial"/>
           <w:sz w:val="22"/>
           <w:szCs w:val="22"/>
-          <w:shd w:fill="auto" w:val="clear"/>
-        </w:rPr>
-      </w:pPr>
-      <w:r>
-        <w:rPr>
-          <w:rFonts w:eastAsia="Arial Unicode MS" w:cs="Arial Unicode MS" w:ascii="Arial" w:hAnsi="Arial"/>
-          <w:b w:val="false"/>
-          <w:bCs w:val="false"/>
-          <w:sz w:val="22"/>
-          <w:szCs w:val="22"/>
-          <w:shd w:fill="auto" w:val="clear"/>
+        </w:rPr>
+      </w:pPr>
+      <w:r>
+        <w:rPr>
+          <w:rFonts w:eastAsia="Arial Unicode MS" w:cs="Arial Unicode MS" w:ascii="Arial" w:hAnsi="Arial"/>
+          <w:b w:val="false"/>
+          <w:bCs w:val="false"/>
+          <w:sz w:val="22"/>
+          <w:szCs w:val="22"/>
         </w:rPr>
         <w:t xml:space="preserve">ECMAScript® 2015 Language Specification, </w:t>
       </w:r>
@@ -10931,7 +10869,6 @@
           <w:bCs w:val="false"/>
           <w:sz w:val="22"/>
           <w:szCs w:val="22"/>
-          <w:shd w:fill="auto" w:val="clear"/>
         </w:rPr>
         <w:t xml:space="preserve">Geneva, </w:t>
       </w:r>
@@ -10942,14 +10879,13 @@
           <w:bCs w:val="false"/>
           <w:sz w:val="22"/>
           <w:szCs w:val="22"/>
-          <w:shd w:fill="auto" w:val="clear"/>
         </w:rPr>
         <w:t>CHE: Ecma Internacional, n. 262, junho. 2015.</w:t>
       </w:r>
     </w:p>
     <w:p>
       <w:pPr>
-        <w:pStyle w:val="Corpodotexto"/>
+        <w:pStyle w:val="TextBody"/>
         <w:spacing w:lineRule="auto" w:line="360"/>
         <w:jc w:val="both"/>
         <w:rPr/>
@@ -10985,7 +10921,7 @@
     </w:p>
     <w:p>
       <w:pPr>
-        <w:pStyle w:val="Corpodotexto"/>
+        <w:pStyle w:val="TextBody"/>
         <w:spacing w:lineRule="auto" w:line="360"/>
         <w:jc w:val="both"/>
         <w:rPr/>
@@ -10997,7 +10933,6 @@
           <w:bCs w:val="false"/>
           <w:sz w:val="22"/>
           <w:szCs w:val="22"/>
-          <w:shd w:fill="auto" w:val="clear"/>
         </w:rPr>
         <w:t xml:space="preserve">FLYNN, Michael J. Some Computer Organizations and Their Effectivness. </w:t>
       </w:r>
@@ -11008,7 +10943,6 @@
           <w:bCs w:val="false"/>
           <w:sz w:val="22"/>
           <w:szCs w:val="22"/>
-          <w:shd w:fill="auto" w:val="clear"/>
         </w:rPr>
         <w:t>IEEE Transactions on Computers. Vol. c-21, No.9, September 1972</w:t>
       </w:r>
@@ -11019,14 +10953,13 @@
           <w:bCs w:val="false"/>
           <w:sz w:val="22"/>
           <w:szCs w:val="22"/>
-          <w:shd w:fill="auto" w:val="clear"/>
         </w:rPr>
         <w:t>. Disponível em: &lt;http://www.cs.utah.edu/~kirby/classes/cs6230/Flynn.pdf&gt;. Acesso em: 15 de Agosto de 2015.</w:t>
       </w:r>
     </w:p>
     <w:p>
       <w:pPr>
-        <w:pStyle w:val="Corpodotexto"/>
+        <w:pStyle w:val="TextBody"/>
         <w:spacing w:lineRule="auto" w:line="360"/>
         <w:jc w:val="both"/>
         <w:rPr/>
@@ -11038,7 +10971,6 @@
           <w:bCs w:val="false"/>
           <w:sz w:val="22"/>
           <w:szCs w:val="22"/>
-          <w:shd w:fill="auto" w:val="clear"/>
         </w:rPr>
         <w:t>Intel</w:t>
       </w:r>
@@ -11049,7 +10981,6 @@
           <w:bCs w:val="false"/>
           <w:sz w:val="22"/>
           <w:szCs w:val="22"/>
-          <w:shd w:fill="auto" w:val="clear"/>
         </w:rPr>
         <w:t xml:space="preserve">. Parallel JavaScript. </w:t>
       </w:r>
@@ -11060,7 +10991,6 @@
           <w:bCs w:val="false"/>
           <w:sz w:val="22"/>
           <w:szCs w:val="22"/>
-          <w:shd w:fill="auto" w:val="clear"/>
         </w:rPr>
         <w:t>Disponível em: &lt;</w:t>
       </w:r>
@@ -11071,7 +11001,6 @@
           <w:bCs w:val="false"/>
           <w:sz w:val="22"/>
           <w:szCs w:val="22"/>
-          <w:shd w:fill="auto" w:val="clear"/>
         </w:rPr>
         <w:t>https://software.intel.com/en-us/blogs/2011/09/15/parallel-javascript</w:t>
       </w:r>
@@ -11082,7 +11011,6 @@
           <w:bCs w:val="false"/>
           <w:sz w:val="22"/>
           <w:szCs w:val="22"/>
-          <w:shd w:fill="auto" w:val="clear"/>
         </w:rPr>
         <w:t xml:space="preserve">&gt;. Acesso em: </w:t>
       </w:r>
@@ -11093,7 +11021,6 @@
           <w:bCs w:val="false"/>
           <w:sz w:val="22"/>
           <w:szCs w:val="22"/>
-          <w:shd w:fill="auto" w:val="clear"/>
         </w:rPr>
         <w:t>10 de Maio de 2015</w:t>
       </w:r>
@@ -11104,14 +11031,13 @@
           <w:bCs w:val="false"/>
           <w:sz w:val="22"/>
           <w:szCs w:val="22"/>
-          <w:shd w:fill="auto" w:val="clear"/>
         </w:rPr>
         <w:t>.</w:t>
       </w:r>
     </w:p>
     <w:p>
       <w:pPr>
-        <w:pStyle w:val="Corpodotexto"/>
+        <w:pStyle w:val="TextBody"/>
         <w:spacing w:lineRule="auto" w:line="360"/>
         <w:rPr>
           <w:rFonts w:ascii="Arial" w:hAnsi="Arial"/>
@@ -11126,7 +11052,6 @@
           <w:bCs w:val="false"/>
           <w:sz w:val="22"/>
           <w:szCs w:val="22"/>
-          <w:shd w:fill="auto" w:val="clear"/>
         </w:rPr>
         <w:t xml:space="preserve">JavaScript AST </w:t>
       </w:r>
@@ -11147,7 +11072,6 @@
           <w:bCs w:val="false"/>
           <w:sz w:val="22"/>
           <w:szCs w:val="22"/>
-          <w:shd w:fill="auto" w:val="clear"/>
         </w:rPr>
         <w:t xml:space="preserve">isualizer. </w:t>
       </w:r>
@@ -11168,7 +11092,6 @@
           <w:bCs w:val="false"/>
           <w:sz w:val="22"/>
           <w:szCs w:val="22"/>
-          <w:shd w:fill="auto" w:val="clear"/>
         </w:rPr>
         <w:t>http://jointjs.com/demos/javascript-ast</w:t>
       </w:r>
@@ -11185,7 +11108,7 @@
     </w:p>
     <w:p>
       <w:pPr>
-        <w:pStyle w:val="Corpodotexto"/>
+        <w:pStyle w:val="TextBody"/>
         <w:spacing w:lineRule="auto" w:line="360"/>
         <w:jc w:val="both"/>
         <w:rPr>
@@ -11217,7 +11140,7 @@
     </w:p>
     <w:p>
       <w:pPr>
-        <w:pStyle w:val="Corpodotexto"/>
+        <w:pStyle w:val="TextBody"/>
         <w:spacing w:lineRule="auto" w:line="360"/>
         <w:jc w:val="both"/>
         <w:rPr/>
@@ -11229,7 +11152,6 @@
           <w:bCs w:val="false"/>
           <w:sz w:val="22"/>
           <w:szCs w:val="22"/>
-          <w:shd w:fill="auto" w:val="clear"/>
         </w:rPr>
         <w:t xml:space="preserve">Mozilla Developer Network. JavaScript. Disponível em: &lt;https://developer.mozilla.org/en-US/docs/Web/JavaScript&gt;. Acesso em: </w:t>
       </w:r>
@@ -11240,7 +11162,6 @@
           <w:bCs w:val="false"/>
           <w:sz w:val="22"/>
           <w:szCs w:val="22"/>
-          <w:shd w:fill="auto" w:val="clear"/>
         </w:rPr>
         <w:t>10 de Dezembro de 2014</w:t>
       </w:r>
@@ -11251,14 +11172,13 @@
           <w:bCs w:val="false"/>
           <w:sz w:val="22"/>
           <w:szCs w:val="22"/>
-          <w:shd w:fill="auto" w:val="clear"/>
         </w:rPr>
         <w:t>.</w:t>
       </w:r>
     </w:p>
     <w:p>
       <w:pPr>
-        <w:pStyle w:val="Corpodotexto"/>
+        <w:pStyle w:val="TextBody"/>
         <w:spacing w:lineRule="auto" w:line="360"/>
         <w:jc w:val="both"/>
         <w:rPr/>
@@ -11270,7 +11190,6 @@
           <w:bCs w:val="false"/>
           <w:sz w:val="22"/>
           <w:szCs w:val="22"/>
-          <w:shd w:fill="auto" w:val="clear"/>
         </w:rPr>
         <w:t xml:space="preserve">Mozilla Developer Network. </w:t>
       </w:r>
@@ -11281,7 +11200,6 @@
           <w:bCs w:val="false"/>
           <w:sz w:val="22"/>
           <w:szCs w:val="22"/>
-          <w:shd w:fill="auto" w:val="clear"/>
         </w:rPr>
         <w:t xml:space="preserve">SpiderMonkey. </w:t>
       </w:r>
@@ -11292,7 +11210,6 @@
           <w:bCs w:val="false"/>
           <w:sz w:val="22"/>
           <w:szCs w:val="22"/>
-          <w:shd w:fill="auto" w:val="clear"/>
         </w:rPr>
         <w:t>Disponível em:</w:t>
       </w:r>
@@ -11303,7 +11220,6 @@
           <w:bCs w:val="false"/>
           <w:sz w:val="22"/>
           <w:szCs w:val="22"/>
-          <w:shd w:fill="auto" w:val="clear"/>
         </w:rPr>
         <w:t xml:space="preserve"> </w:t>
       </w:r>
@@ -11314,7 +11230,6 @@
           <w:bCs w:val="false"/>
           <w:sz w:val="22"/>
           <w:szCs w:val="22"/>
-          <w:shd w:fill="auto" w:val="clear"/>
         </w:rPr>
         <w:t xml:space="preserve">&lt;https://developer.mozilla.org/en-US/docs/Mozilla/Projects/SpiderMonkey&gt;. Acesso em: </w:t>
       </w:r>
@@ -11325,7 +11240,6 @@
           <w:bCs w:val="false"/>
           <w:sz w:val="22"/>
           <w:szCs w:val="22"/>
-          <w:shd w:fill="auto" w:val="clear"/>
         </w:rPr>
         <w:t>27 de Setembro de 2014</w:t>
       </w:r>
@@ -11336,14 +11250,13 @@
           <w:bCs w:val="false"/>
           <w:sz w:val="22"/>
           <w:szCs w:val="22"/>
-          <w:shd w:fill="auto" w:val="clear"/>
         </w:rPr>
         <w:t>.</w:t>
       </w:r>
     </w:p>
     <w:p>
       <w:pPr>
-        <w:pStyle w:val="Corpodotexto"/>
+        <w:pStyle w:val="TextBody"/>
         <w:spacing w:lineRule="auto" w:line="360"/>
         <w:jc w:val="both"/>
         <w:rPr>
@@ -11353,24 +11266,22 @@
           <w:bCs w:val="false"/>
           <w:sz w:val="22"/>
           <w:szCs w:val="22"/>
-          <w:shd w:fill="auto" w:val="clear"/>
-        </w:rPr>
-      </w:pPr>
-      <w:r>
-        <w:rPr>
-          <w:rFonts w:eastAsia="Arial Unicode MS" w:cs="Arial Unicode MS" w:ascii="Arial" w:hAnsi="Arial"/>
-          <w:b w:val="false"/>
-          <w:bCs w:val="false"/>
-          <w:sz w:val="22"/>
-          <w:szCs w:val="22"/>
-          <w:shd w:fill="auto" w:val="clear"/>
+        </w:rPr>
+      </w:pPr>
+      <w:r>
+        <w:rPr>
+          <w:rFonts w:eastAsia="Arial Unicode MS" w:cs="Arial Unicode MS" w:ascii="Arial" w:hAnsi="Arial"/>
+          <w:b w:val="false"/>
+          <w:bCs w:val="false"/>
+          <w:sz w:val="22"/>
+          <w:szCs w:val="22"/>
         </w:rPr>
         <w:t>NEON – ARM. Disponível em: &lt;http://www.arm.com/products/processors/technologies/neon.php&gt;. Acesso em: 13 de Agosto de 2015.</w:t>
       </w:r>
     </w:p>
     <w:p>
       <w:pPr>
-        <w:pStyle w:val="Corpodotexto"/>
+        <w:pStyle w:val="TextBody"/>
         <w:spacing w:lineRule="auto" w:line="360"/>
         <w:jc w:val="both"/>
         <w:rPr/>
@@ -11382,7 +11293,6 @@
           <w:bCs w:val="false"/>
           <w:sz w:val="22"/>
           <w:szCs w:val="22"/>
-          <w:shd w:fill="auto" w:val="clear"/>
         </w:rPr>
         <w:t xml:space="preserve">O Reilly. </w:t>
       </w:r>
@@ -11393,7 +11303,6 @@
           <w:bCs/>
           <w:sz w:val="22"/>
           <w:szCs w:val="22"/>
-          <w:shd w:fill="auto" w:val="clear"/>
         </w:rPr>
         <w:t>What Is Web 2.0</w:t>
       </w:r>
@@ -11404,7 +11313,6 @@
           <w:bCs w:val="false"/>
           <w:sz w:val="22"/>
           <w:szCs w:val="22"/>
-          <w:shd w:fill="auto" w:val="clear"/>
         </w:rPr>
         <w:t xml:space="preserve">: Design Patterns and Business Models for the Next Generation of Software by Tim O'Reilly. </w:t>
       </w:r>
@@ -11415,7 +11323,6 @@
           <w:bCs w:val="false"/>
           <w:sz w:val="22"/>
           <w:szCs w:val="22"/>
-          <w:shd w:fill="auto" w:val="clear"/>
         </w:rPr>
         <w:t>Disponível em: &lt;</w:t>
       </w:r>
@@ -11426,7 +11333,6 @@
           <w:bCs w:val="false"/>
           <w:sz w:val="22"/>
           <w:szCs w:val="22"/>
-          <w:shd w:fill="auto" w:val="clear"/>
         </w:rPr>
         <w:t>http://www.oreilly.com/pub/a/web2/archive/what-is-web-20.html</w:t>
       </w:r>
@@ -11437,7 +11343,6 @@
           <w:bCs w:val="false"/>
           <w:sz w:val="22"/>
           <w:szCs w:val="22"/>
-          <w:shd w:fill="auto" w:val="clear"/>
         </w:rPr>
         <w:t xml:space="preserve">&gt;. Acesso em: </w:t>
       </w:r>
@@ -11448,7 +11353,6 @@
           <w:bCs w:val="false"/>
           <w:sz w:val="22"/>
           <w:szCs w:val="22"/>
-          <w:shd w:fill="auto" w:val="clear"/>
         </w:rPr>
         <w:t>29 de Junho de 2015</w:t>
       </w:r>
@@ -11459,14 +11363,13 @@
           <w:bCs w:val="false"/>
           <w:sz w:val="22"/>
           <w:szCs w:val="22"/>
-          <w:shd w:fill="auto" w:val="clear"/>
         </w:rPr>
         <w:t>.</w:t>
       </w:r>
     </w:p>
     <w:p>
       <w:pPr>
-        <w:pStyle w:val="Corpodotexto"/>
+        <w:pStyle w:val="TextBody"/>
         <w:spacing w:lineRule="auto" w:line="360"/>
         <w:jc w:val="both"/>
         <w:rPr/>
@@ -11478,7 +11381,6 @@
           <w:bCs w:val="false"/>
           <w:sz w:val="22"/>
           <w:szCs w:val="22"/>
-          <w:shd w:fill="auto" w:val="clear"/>
         </w:rPr>
         <w:t>P</w:t>
       </w:r>
@@ -11489,14 +11391,13 @@
           <w:bCs w:val="false"/>
           <w:sz w:val="22"/>
           <w:szCs w:val="22"/>
-          <w:shd w:fill="auto" w:val="clear"/>
         </w:rPr>
         <w:t>ARHAMI, Behrooz. Introduction to Parallel Processing, Santa Barbara, CA: PLENUM SERIES IN COMPUTER SCIENCE, 2002, 532 p.</w:t>
       </w:r>
     </w:p>
     <w:p>
       <w:pPr>
-        <w:pStyle w:val="Corpodotexto"/>
+        <w:pStyle w:val="TextBody"/>
         <w:spacing w:lineRule="auto" w:line="360"/>
         <w:jc w:val="both"/>
         <w:rPr/>
@@ -11508,7 +11409,6 @@
           <w:bCs w:val="false"/>
           <w:sz w:val="22"/>
           <w:szCs w:val="22"/>
-          <w:shd w:fill="auto" w:val="clear"/>
         </w:rPr>
         <w:t xml:space="preserve">PIENAAR, Jacques A.; HUNDT, Robert. </w:t>
       </w:r>
@@ -11519,7 +11419,6 @@
           <w:bCs/>
           <w:sz w:val="22"/>
           <w:szCs w:val="22"/>
-          <w:shd w:fill="auto" w:val="clear"/>
         </w:rPr>
         <w:t>JSWhiz</w:t>
       </w:r>
@@ -11530,7 +11429,6 @@
           <w:bCs w:val="false"/>
           <w:sz w:val="22"/>
           <w:szCs w:val="22"/>
-          <w:shd w:fill="auto" w:val="clear"/>
         </w:rPr>
         <w:t xml:space="preserve">: Static Analysis for JavaScript Memory Leaks. </w:t>
       </w:r>
@@ -11541,7 +11439,6 @@
           <w:bCs w:val="false"/>
           <w:sz w:val="22"/>
           <w:szCs w:val="22"/>
-          <w:shd w:fill="auto" w:val="clear"/>
         </w:rPr>
         <w:t>Disponível em: &lt;</w:t>
       </w:r>
@@ -11552,7 +11449,6 @@
           <w:bCs w:val="false"/>
           <w:sz w:val="22"/>
           <w:szCs w:val="22"/>
-          <w:shd w:fill="auto" w:val="clear"/>
         </w:rPr>
         <w:t>http://static.googleusercontent.com/media/research.google.com/en//pubs/archive/40738.p</w:t>
       </w:r>
@@ -11563,7 +11459,6 @@
           <w:bCs w:val="false"/>
           <w:sz w:val="22"/>
           <w:szCs w:val="22"/>
-          <w:shd w:fill="auto" w:val="clear"/>
         </w:rPr>
         <w:t>d</w:t>
       </w:r>
@@ -11574,7 +11469,6 @@
           <w:bCs w:val="false"/>
           <w:sz w:val="22"/>
           <w:szCs w:val="22"/>
-          <w:shd w:fill="auto" w:val="clear"/>
         </w:rPr>
         <w:t>f</w:t>
       </w:r>
@@ -11585,7 +11479,6 @@
           <w:bCs w:val="false"/>
           <w:sz w:val="22"/>
           <w:szCs w:val="22"/>
-          <w:shd w:fill="auto" w:val="clear"/>
         </w:rPr>
         <w:t xml:space="preserve">&gt;. Acesso em: </w:t>
       </w:r>
@@ -11596,14 +11489,13 @@
           <w:bCs w:val="false"/>
           <w:sz w:val="22"/>
           <w:szCs w:val="22"/>
-          <w:shd w:fill="auto" w:val="clear"/>
         </w:rPr>
         <w:t>10 de Junho de 2015</w:t>
       </w:r>
     </w:p>
     <w:p>
       <w:pPr>
-        <w:pStyle w:val="Corpodotexto"/>
+        <w:pStyle w:val="TextBody"/>
         <w:spacing w:lineRule="auto" w:line="360"/>
         <w:jc w:val="both"/>
         <w:rPr>
@@ -11613,24 +11505,22 @@
           <w:bCs w:val="false"/>
           <w:sz w:val="22"/>
           <w:szCs w:val="22"/>
-          <w:shd w:fill="auto" w:val="clear"/>
-        </w:rPr>
-      </w:pPr>
-      <w:r>
-        <w:rPr>
-          <w:rFonts w:eastAsia="Arial Unicode MS" w:cs="Arial Unicode MS" w:ascii="Arial" w:hAnsi="Arial"/>
-          <w:b w:val="false"/>
-          <w:bCs w:val="false"/>
-          <w:sz w:val="22"/>
-          <w:szCs w:val="22"/>
-          <w:shd w:fill="auto" w:val="clear"/>
+        </w:rPr>
+      </w:pPr>
+      <w:r>
+        <w:rPr>
+          <w:rFonts w:eastAsia="Arial Unicode MS" w:cs="Arial Unicode MS" w:ascii="Arial" w:hAnsi="Arial"/>
+          <w:b w:val="false"/>
+          <w:bCs w:val="false"/>
+          <w:sz w:val="22"/>
+          <w:szCs w:val="22"/>
         </w:rPr>
         <w:t>SIMD numeric type for EcmaScript. Disponível em: &lt;https://github.com/tc39/ecmascript_simd&gt;. Acesso em: 10 de Janeiro de 2015.</w:t>
       </w:r>
     </w:p>
     <w:p>
       <w:pPr>
-        <w:pStyle w:val="Corpodotexto"/>
+        <w:pStyle w:val="TextBody"/>
         <w:spacing w:lineRule="auto" w:line="360"/>
         <w:jc w:val="both"/>
         <w:rPr/>
@@ -11642,7 +11532,6 @@
           <w:bCs w:val="false"/>
           <w:sz w:val="22"/>
           <w:szCs w:val="22"/>
-          <w:shd w:fill="auto" w:val="clear"/>
         </w:rPr>
         <w:t>SpiderMonkey Internal.</w:t>
       </w:r>
@@ -11653,7 +11542,6 @@
           <w:bCs w:val="false"/>
           <w:sz w:val="22"/>
           <w:szCs w:val="22"/>
-          <w:shd w:fill="auto" w:val="clear"/>
         </w:rPr>
         <w:t xml:space="preserve"> </w:t>
       </w:r>
@@ -11664,7 +11552,6 @@
           <w:bCs w:val="false"/>
           <w:sz w:val="22"/>
           <w:szCs w:val="22"/>
-          <w:shd w:fill="auto" w:val="clear"/>
         </w:rPr>
         <w:t>Disponível em: &lt;</w:t>
       </w:r>
@@ -11675,7 +11562,6 @@
           <w:bCs w:val="false"/>
           <w:sz w:val="22"/>
           <w:szCs w:val="22"/>
-          <w:shd w:fill="auto" w:val="clear"/>
         </w:rPr>
         <w:t>https://developer.mozilla.org/en-US/docs/Mozilla/Projects/SpiderMonkey/Internals</w:t>
       </w:r>
@@ -11686,7 +11572,6 @@
           <w:bCs w:val="false"/>
           <w:sz w:val="22"/>
           <w:szCs w:val="22"/>
-          <w:shd w:fill="auto" w:val="clear"/>
         </w:rPr>
         <w:t xml:space="preserve">&gt;. Acesso em: </w:t>
       </w:r>
@@ -11697,7 +11582,6 @@
           <w:bCs w:val="false"/>
           <w:sz w:val="22"/>
           <w:szCs w:val="22"/>
-          <w:shd w:fill="auto" w:val="clear"/>
         </w:rPr>
         <w:t>7 de Abril de 2015</w:t>
       </w:r>
@@ -11708,14 +11592,13 @@
           <w:bCs w:val="false"/>
           <w:sz w:val="22"/>
           <w:szCs w:val="22"/>
-          <w:shd w:fill="auto" w:val="clear"/>
         </w:rPr>
         <w:t>.</w:t>
       </w:r>
     </w:p>
     <w:p>
       <w:pPr>
-        <w:pStyle w:val="Corpodotexto"/>
+        <w:pStyle w:val="TextBody"/>
         <w:spacing w:lineRule="auto" w:line="360"/>
         <w:jc w:val="both"/>
         <w:rPr/>
@@ -11779,7 +11662,7 @@
     </w:p>
     <w:p>
       <w:pPr>
-        <w:pStyle w:val="Corpodotexto"/>
+        <w:pStyle w:val="TextBody"/>
         <w:spacing w:lineRule="auto" w:line="360"/>
         <w:jc w:val="both"/>
         <w:rPr/>
@@ -11845,7 +11728,7 @@
     </w:p>
     <w:p>
       <w:pPr>
-        <w:pStyle w:val="Corpodotexto"/>
+        <w:pStyle w:val="TextBody"/>
         <w:spacing w:lineRule="auto" w:line="360"/>
         <w:jc w:val="both"/>
         <w:rPr/>
@@ -11857,7 +11740,6 @@
           <w:bCs w:val="false"/>
           <w:sz w:val="22"/>
           <w:szCs w:val="22"/>
-          <w:shd w:fill="auto" w:val="clear"/>
         </w:rPr>
         <w:t xml:space="preserve">The Baseline Compiler Has Landed. </w:t>
       </w:r>
@@ -11868,7 +11750,6 @@
           <w:bCs w:val="false"/>
           <w:sz w:val="22"/>
           <w:szCs w:val="22"/>
-          <w:shd w:fill="auto" w:val="clear"/>
         </w:rPr>
         <w:t>Disponivel em: &lt;</w:t>
       </w:r>
@@ -11879,7 +11760,6 @@
           <w:bCs w:val="false"/>
           <w:sz w:val="22"/>
           <w:szCs w:val="22"/>
-          <w:shd w:fill="auto" w:val="clear"/>
         </w:rPr>
         <w:t>https://blog.mozilla.org/javascript/2013/04/05/the-baseline-compiler-has-landed/</w:t>
       </w:r>
@@ -11890,14 +11770,13 @@
           <w:bCs w:val="false"/>
           <w:sz w:val="22"/>
           <w:szCs w:val="22"/>
-          <w:shd w:fill="auto" w:val="clear"/>
         </w:rPr>
         <w:t>&gt;. Acesso em: 10 de Junho de 2015.</w:t>
       </w:r>
     </w:p>
     <w:p>
       <w:pPr>
-        <w:pStyle w:val="Corpodotexto"/>
+        <w:pStyle w:val="TextBody"/>
         <w:spacing w:lineRule="auto" w:line="360"/>
         <w:jc w:val="both"/>
         <w:rPr/>
@@ -11909,7 +11788,6 @@
           <w:bCs w:val="false"/>
           <w:sz w:val="22"/>
           <w:szCs w:val="22"/>
-          <w:shd w:fill="auto" w:val="clear"/>
         </w:rPr>
         <w:t>Wikia. Browser War I. Disponível em: &lt;</w:t>
       </w:r>
@@ -11920,7 +11798,6 @@
           <w:bCs w:val="false"/>
           <w:sz w:val="22"/>
           <w:szCs w:val="22"/>
-          <w:shd w:fill="auto" w:val="clear"/>
         </w:rPr>
         <w:t>http://browserwars.wikia.com/wiki/Browser_War_I</w:t>
       </w:r>
@@ -11931,7 +11808,6 @@
           <w:bCs w:val="false"/>
           <w:sz w:val="22"/>
           <w:szCs w:val="22"/>
-          <w:shd w:fill="auto" w:val="clear"/>
         </w:rPr>
         <w:t xml:space="preserve">&gt;. Acesso em: </w:t>
       </w:r>
@@ -11942,7 +11818,6 @@
           <w:bCs w:val="false"/>
           <w:sz w:val="22"/>
           <w:szCs w:val="22"/>
-          <w:shd w:fill="auto" w:val="clear"/>
         </w:rPr>
         <w:t>16 de Fevereiro de 2015</w:t>
       </w:r>
@@ -11953,14 +11828,13 @@
           <w:bCs w:val="false"/>
           <w:sz w:val="22"/>
           <w:szCs w:val="22"/>
-          <w:shd w:fill="auto" w:val="clear"/>
         </w:rPr>
         <w:t>.</w:t>
       </w:r>
     </w:p>
     <w:p>
       <w:pPr>
-        <w:pStyle w:val="Corpodotexto"/>
+        <w:pStyle w:val="TextBody"/>
         <w:spacing w:lineRule="auto" w:line="360"/>
         <w:jc w:val="both"/>
         <w:rPr/>
@@ -12038,7 +11912,7 @@
     </w:p>
     <w:p>
       <w:pPr>
-        <w:pStyle w:val="Corpodotexto"/>
+        <w:pStyle w:val="TextBody"/>
         <w:spacing w:lineRule="auto" w:line="360"/>
         <w:jc w:val="both"/>
         <w:rPr/>
@@ -12102,7 +11976,7 @@
     </w:p>
     <w:p>
       <w:pPr>
-        <w:pStyle w:val="Corpodotexto"/>
+        <w:pStyle w:val="TextBody"/>
         <w:spacing w:lineRule="auto" w:line="360"/>
         <w:jc w:val="both"/>
         <w:rPr>
@@ -12121,7 +11995,7 @@
     </w:p>
     <w:p>
       <w:pPr>
-        <w:pStyle w:val="Corpodotexto"/>
+        <w:pStyle w:val="TextBody"/>
         <w:jc w:val="both"/>
         <w:rPr>
           <w:rFonts w:ascii="Arial" w:hAnsi="Arial"/>
@@ -12148,7 +12022,7 @@
     </w:p>
     <w:p>
       <w:pPr>
-        <w:pStyle w:val="Corpodotexto"/>
+        <w:pStyle w:val="TextBody"/>
         <w:jc w:val="both"/>
         <w:rPr>
           <w:rFonts w:ascii="Arial" w:hAnsi="Arial"/>
@@ -12175,7 +12049,7 @@
     </w:p>
     <w:p>
       <w:pPr>
-        <w:pStyle w:val="Corpodotexto"/>
+        <w:pStyle w:val="TextBody"/>
         <w:jc w:val="both"/>
         <w:rPr>
           <w:rFonts w:ascii="Arial" w:hAnsi="Arial"/>
@@ -12193,43 +12067,39 @@
     </w:p>
     <w:p>
       <w:pPr>
-        <w:pStyle w:val="Corpodotexto"/>
+        <w:pStyle w:val="TextBody"/>
         <w:jc w:val="both"/>
         <w:rPr>
           <w:rFonts w:ascii="Arial" w:hAnsi="Arial"/>
           <w:sz w:val="22"/>
           <w:szCs w:val="22"/>
-          <w:shd w:fill="auto" w:val="clear"/>
-        </w:rPr>
-      </w:pPr>
-      <w:r>
-        <w:rPr>
-          <w:rFonts w:ascii="Arial" w:hAnsi="Arial"/>
-          <w:sz w:val="22"/>
-          <w:szCs w:val="22"/>
-          <w:shd w:fill="auto" w:val="clear"/>
+        </w:rPr>
+      </w:pPr>
+      <w:r>
+        <w:rPr>
+          <w:rFonts w:ascii="Arial" w:hAnsi="Arial"/>
+          <w:sz w:val="22"/>
+          <w:szCs w:val="22"/>
         </w:rPr>
         <w:t>Orientador: Dr. Calebe de Paula Bianchini</w:t>
       </w:r>
     </w:p>
     <w:p>
       <w:pPr>
-        <w:pStyle w:val="Corpodotexto"/>
+        <w:pStyle w:val="TextBody"/>
         <w:spacing w:before="0" w:after="140"/>
         <w:jc w:val="both"/>
         <w:rPr>
           <w:rFonts w:ascii="Arial" w:hAnsi="Arial"/>
           <w:sz w:val="22"/>
           <w:szCs w:val="22"/>
-          <w:shd w:fill="auto" w:val="clear"/>
-        </w:rPr>
-      </w:pPr>
-      <w:r>
-        <w:rPr>
-          <w:rFonts w:ascii="Arial" w:hAnsi="Arial"/>
-          <w:sz w:val="22"/>
-          <w:szCs w:val="22"/>
-          <w:shd w:fill="auto" w:val="clear"/>
+        </w:rPr>
+      </w:pPr>
+      <w:r>
+        <w:rPr>
+          <w:rFonts w:ascii="Arial" w:hAnsi="Arial"/>
+          <w:sz w:val="22"/>
+          <w:szCs w:val="22"/>
         </w:rPr>
         <w:t xml:space="preserve">                   </w:t>
       </w:r>
@@ -12238,7 +12108,6 @@
           <w:rFonts w:ascii="Arial" w:hAnsi="Arial"/>
           <w:sz w:val="22"/>
           <w:szCs w:val="22"/>
-          <w:shd w:fill="auto" w:val="clear"/>
         </w:rPr>
         <w:t>&lt;calebe.bianchini@mackenzie.br&gt;</w:t>
       </w:r>
@@ -12277,7 +12146,7 @@
   <w:footnote w:id="2">
     <w:p>
       <w:pPr>
-        <w:pStyle w:val="Notaderodap"/>
+        <w:pStyle w:val="Footnote"/>
         <w:rPr>
           <w:rFonts w:ascii="Arial" w:hAnsi="Arial"/>
           <w:sz w:val="18"/>
@@ -12347,7 +12216,7 @@
   <w:footnote w:id="3">
     <w:p>
       <w:pPr>
-        <w:pStyle w:val="Notaderodap"/>
+        <w:pStyle w:val="Footnote"/>
         <w:rPr/>
       </w:pPr>
       <w:r>
@@ -12406,7 +12275,7 @@
           <w:sz w:val="18"/>
           <w:szCs w:val="18"/>
         </w:rPr>
-        <w:t xml:space="preserve"> de JavaScript engine, como por exemplo a Rhino (</w:t>
+        <w:t xml:space="preserve"> de JavaScript </w:t>
       </w:r>
       <w:r>
         <w:rPr>
@@ -12414,7 +12283,7 @@
           <w:sz w:val="18"/>
           <w:szCs w:val="18"/>
         </w:rPr>
-        <w:t>https://developer.mozilla.org/en-US/docs/Mozilla/Projects/Rhino/JavaScript_Compiler</w:t>
+        <w:t>E</w:t>
       </w:r>
       <w:r>
         <w:rPr>
@@ -12422,7 +12291,7 @@
           <w:sz w:val="18"/>
           <w:szCs w:val="18"/>
         </w:rPr>
-        <w:t xml:space="preserve">), </w:t>
+        <w:t>ngine, como por exemplo a Rhino (</w:t>
       </w:r>
       <w:r>
         <w:rPr>
@@ -12430,7 +12299,7 @@
           <w:sz w:val="18"/>
           <w:szCs w:val="18"/>
         </w:rPr>
-        <w:t xml:space="preserve">que por ser escrita em </w:t>
+        <w:t>https://developer.mozilla.org/en-US/docs/Mozilla/Projects/Rhino/JavaScript_Compiler</w:t>
       </w:r>
       <w:r>
         <w:rPr>
@@ -12438,7 +12307,7 @@
           <w:sz w:val="18"/>
           <w:szCs w:val="18"/>
         </w:rPr>
-        <w:t>linguagem</w:t>
+        <w:t xml:space="preserve">), </w:t>
       </w:r>
       <w:r>
         <w:rPr>
@@ -12446,7 +12315,7 @@
           <w:sz w:val="18"/>
           <w:szCs w:val="18"/>
         </w:rPr>
-        <w:t xml:space="preserve"> Java, adiciona a etapa de </w:t>
+        <w:t xml:space="preserve">que por ser escrita em </w:t>
       </w:r>
       <w:r>
         <w:rPr>
@@ -12454,7 +12323,7 @@
           <w:sz w:val="18"/>
           <w:szCs w:val="18"/>
         </w:rPr>
-        <w:t>tradução</w:t>
+        <w:t>linguagem</w:t>
       </w:r>
       <w:r>
         <w:rPr>
@@ -12462,7 +12331,7 @@
           <w:sz w:val="18"/>
           <w:szCs w:val="18"/>
         </w:rPr>
-        <w:t xml:space="preserve"> do </w:t>
+        <w:t xml:space="preserve"> Java, adiciona a etapa de </w:t>
       </w:r>
       <w:r>
         <w:rPr>
@@ -12470,7 +12339,7 @@
           <w:sz w:val="18"/>
           <w:szCs w:val="18"/>
         </w:rPr>
-        <w:t>código</w:t>
+        <w:t>tradução</w:t>
       </w:r>
       <w:r>
         <w:rPr>
@@ -12478,6 +12347,22 @@
           <w:sz w:val="18"/>
           <w:szCs w:val="18"/>
         </w:rPr>
+        <w:t xml:space="preserve"> do </w:t>
+      </w:r>
+      <w:r>
+        <w:rPr>
+          <w:rFonts w:ascii="Arial" w:hAnsi="Arial"/>
+          <w:sz w:val="18"/>
+          <w:szCs w:val="18"/>
+        </w:rPr>
+        <w:t>código</w:t>
+      </w:r>
+      <w:r>
+        <w:rPr>
+          <w:rFonts w:ascii="Arial" w:hAnsi="Arial"/>
+          <w:sz w:val="18"/>
+          <w:szCs w:val="18"/>
+        </w:rPr>
         <w:t xml:space="preserve"> JavaScript para classes Java.</w:t>
       </w:r>
     </w:p>
@@ -12485,7 +12370,7 @@
   <w:footnote w:id="4">
     <w:p>
       <w:pPr>
-        <w:pStyle w:val="Notaderodap"/>
+        <w:pStyle w:val="Footnote"/>
         <w:rPr>
           <w:rFonts w:ascii="Arial" w:hAnsi="Arial"/>
           <w:sz w:val="18"/>
@@ -12975,7 +12860,6 @@
     <w:qFormat/>
     <w:pPr>
       <w:widowControl w:val="false"/>
-      <w:suppressAutoHyphens w:val="true"/>
       <w:kinsoku w:val="true"/>
       <w:overflowPunct w:val="true"/>
       <w:autoSpaceDE w:val="true"/>
@@ -12989,10 +12873,11 @@
       <w:lang w:val="pt-BR" w:eastAsia="zh-CN" w:bidi="hi-IN"/>
     </w:rPr>
   </w:style>
-  <w:style w:type="paragraph" w:styleId="Ttulo1">
-    <w:name w:val="Título 1"/>
-    <w:basedOn w:val="Ttulo"/>
-    <w:next w:val="Corpodotexto"/>
+  <w:style w:type="paragraph" w:styleId="Heading1">
+    <w:name w:val="Heading 1"/>
+    <w:basedOn w:val="Heading"/>
+    <w:next w:val="TextBody"/>
+    <w:qFormat/>
     <w:pPr>
       <w:numPr>
         <w:ilvl w:val="0"/>
@@ -13009,10 +12894,11 @@
       <w:szCs w:val="36"/>
     </w:rPr>
   </w:style>
-  <w:style w:type="paragraph" w:styleId="Ttulo2">
-    <w:name w:val="Título 2"/>
-    <w:basedOn w:val="Ttulo"/>
-    <w:next w:val="Corpodotexto"/>
+  <w:style w:type="paragraph" w:styleId="Heading2">
+    <w:name w:val="Heading 2"/>
+    <w:basedOn w:val="Heading"/>
+    <w:next w:val="TextBody"/>
+    <w:qFormat/>
     <w:pPr>
       <w:numPr>
         <w:ilvl w:val="1"/>
@@ -13029,10 +12915,11 @@
       <w:szCs w:val="32"/>
     </w:rPr>
   </w:style>
-  <w:style w:type="paragraph" w:styleId="Ttulo3">
-    <w:name w:val="Título 3"/>
-    <w:basedOn w:val="Ttulo"/>
-    <w:next w:val="Corpodotexto"/>
+  <w:style w:type="paragraph" w:styleId="Heading3">
+    <w:name w:val="Heading 3"/>
+    <w:basedOn w:val="Heading"/>
+    <w:next w:val="TextBody"/>
+    <w:qFormat/>
     <w:pPr>
       <w:numPr>
         <w:ilvl w:val="2"/>
@@ -13050,10 +12937,11 @@
       <w:szCs w:val="28"/>
     </w:rPr>
   </w:style>
-  <w:style w:type="paragraph" w:styleId="Ttulo4">
-    <w:name w:val="Título 4"/>
-    <w:basedOn w:val="Ttulo"/>
-    <w:next w:val="Corpodotexto"/>
+  <w:style w:type="paragraph" w:styleId="Heading4">
+    <w:name w:val="Heading 4"/>
+    <w:basedOn w:val="Heading"/>
+    <w:next w:val="TextBody"/>
+    <w:qFormat/>
     <w:pPr>
       <w:numPr>
         <w:ilvl w:val="3"/>
@@ -13073,10 +12961,11 @@
       <w:szCs w:val="27"/>
     </w:rPr>
   </w:style>
-  <w:style w:type="paragraph" w:styleId="Ttulo5">
-    <w:name w:val="Título 5"/>
-    <w:basedOn w:val="Ttulo"/>
-    <w:next w:val="Corpodotexto"/>
+  <w:style w:type="paragraph" w:styleId="Heading5">
+    <w:name w:val="Heading 5"/>
+    <w:basedOn w:val="Heading"/>
+    <w:next w:val="TextBody"/>
+    <w:qFormat/>
     <w:pPr>
       <w:numPr>
         <w:ilvl w:val="4"/>
@@ -13093,10 +12982,11 @@
       <w:szCs w:val="24"/>
     </w:rPr>
   </w:style>
-  <w:style w:type="paragraph" w:styleId="Ttulo6">
-    <w:name w:val="Título 6"/>
-    <w:basedOn w:val="Ttulo"/>
-    <w:next w:val="Corpodotexto"/>
+  <w:style w:type="paragraph" w:styleId="Heading6">
+    <w:name w:val="Heading 6"/>
+    <w:basedOn w:val="Heading"/>
+    <w:next w:val="TextBody"/>
+    <w:qFormat/>
     <w:pPr>
       <w:numPr>
         <w:ilvl w:val="5"/>
@@ -13115,10 +13005,11 @@
       <w:szCs w:val="24"/>
     </w:rPr>
   </w:style>
-  <w:style w:type="paragraph" w:styleId="Ttulo7">
-    <w:name w:val="Título 7"/>
-    <w:basedOn w:val="Ttulo"/>
-    <w:next w:val="Corpodotexto"/>
+  <w:style w:type="paragraph" w:styleId="Heading7">
+    <w:name w:val="Heading 7"/>
+    <w:basedOn w:val="Heading"/>
+    <w:next w:val="TextBody"/>
+    <w:qFormat/>
     <w:pPr>
       <w:numPr>
         <w:ilvl w:val="6"/>
@@ -13135,10 +13026,11 @@
       <w:szCs w:val="22"/>
     </w:rPr>
   </w:style>
-  <w:style w:type="paragraph" w:styleId="Ttulo8">
-    <w:name w:val="Título 8"/>
-    <w:basedOn w:val="Ttulo"/>
-    <w:next w:val="Corpodotexto"/>
+  <w:style w:type="paragraph" w:styleId="Heading8">
+    <w:name w:val="Heading 8"/>
+    <w:basedOn w:val="Heading"/>
+    <w:next w:val="TextBody"/>
+    <w:qFormat/>
     <w:pPr>
       <w:numPr>
         <w:ilvl w:val="7"/>
@@ -13157,211 +13049,10 @@
       <w:szCs w:val="22"/>
     </w:rPr>
   </w:style>
-  <w:style w:type="paragraph" w:styleId="Ttulo9">
-    <w:name w:val="Título 9"/>
-    <w:basedOn w:val="Ttulo"/>
-    <w:next w:val="Corpodotexto"/>
-    <w:pPr>
-      <w:numPr>
-        <w:ilvl w:val="8"/>
-        <w:numId w:val="1"/>
-      </w:numPr>
-      <w:spacing w:before="60" w:after="60"/>
-      <w:outlineLvl w:val="8"/>
-      <w:outlineLvl w:val="8"/>
-    </w:pPr>
-    <w:rPr>
-      <w:b/>
-      <w:bCs/>
-      <w:sz w:val="21"/>
-      <w:szCs w:val="21"/>
-    </w:rPr>
-  </w:style>
-  <w:style w:type="character" w:styleId="LinkdaInternet">
-    <w:name w:val="Link da Internet"/>
-    <w:rPr>
-      <w:color w:val="000080"/>
-      <w:u w:val="single"/>
-      <w:lang w:val="zxx" w:eastAsia="zxx" w:bidi="zxx"/>
-    </w:rPr>
-  </w:style>
-  <w:style w:type="character" w:styleId="Nfase">
-    <w:name w:val="Ênfase"/>
-    <w:rPr>
-      <w:i/>
-      <w:iCs/>
-    </w:rPr>
-  </w:style>
-  <w:style w:type="character" w:styleId="Linkdainternetvisitado">
-    <w:name w:val="Link da internet visitado"/>
-    <w:rPr>
-      <w:color w:val="800000"/>
-      <w:u w:val="single"/>
-      <w:lang w:val="zxx" w:eastAsia="zxx" w:bidi="zxx"/>
-    </w:rPr>
-  </w:style>
-  <w:style w:type="character" w:styleId="Marcas">
-    <w:name w:val="Marcas"/>
-    <w:qFormat/>
-    <w:rPr>
-      <w:rFonts w:ascii="OpenSymbol" w:hAnsi="OpenSymbol" w:eastAsia="OpenSymbol" w:cs="OpenSymbol"/>
-    </w:rPr>
-  </w:style>
-  <w:style w:type="character" w:styleId="Nfaseforte">
-    <w:name w:val="Ênfase forte"/>
-    <w:rPr>
-      <w:b/>
-      <w:bCs/>
-    </w:rPr>
-  </w:style>
-  <w:style w:type="character" w:styleId="Caracteresdenotaderodap">
-    <w:name w:val="Caracteres de nota de rodapé"/>
-    <w:qFormat/>
-    <w:rPr/>
-  </w:style>
-  <w:style w:type="character" w:styleId="Ncoradanotaderodap">
-    <w:name w:val="Âncora da nota de rodapé"/>
-    <w:rPr>
-      <w:vertAlign w:val="superscript"/>
-    </w:rPr>
-  </w:style>
-  <w:style w:type="character" w:styleId="Smbolosdenumerao">
-    <w:name w:val="Símbolos de numeração"/>
-    <w:qFormat/>
-    <w:rPr>
-      <w:b w:val="false"/>
-      <w:bCs w:val="false"/>
-    </w:rPr>
-  </w:style>
-  <w:style w:type="character" w:styleId="Ncoradanotadefim">
-    <w:name w:val="Âncora da nota de fim"/>
-    <w:rPr>
-      <w:vertAlign w:val="superscript"/>
-    </w:rPr>
-  </w:style>
-  <w:style w:type="character" w:styleId="Caracteresdenotadefim">
-    <w:name w:val="Caracteres de nota de fim"/>
-    <w:qFormat/>
-    <w:rPr/>
-  </w:style>
-  <w:style w:type="paragraph" w:styleId="Ttulo">
-    <w:name w:val="Título"/>
-    <w:basedOn w:val="Normal"/>
-    <w:next w:val="Corpodotexto"/>
-    <w:qFormat/>
-    <w:pPr>
-      <w:keepNext/>
-      <w:spacing w:before="240" w:after="120"/>
-    </w:pPr>
-    <w:rPr>
-      <w:rFonts w:ascii="Liberation Sans" w:hAnsi="Liberation Sans" w:eastAsia="Arial Unicode MS" w:cs="Arial Unicode MS"/>
-      <w:sz w:val="28"/>
-      <w:szCs w:val="28"/>
-    </w:rPr>
-  </w:style>
-  <w:style w:type="paragraph" w:styleId="Corpodotexto">
-    <w:name w:val="Corpo do texto"/>
-    <w:basedOn w:val="Normal"/>
-    <w:pPr>
-      <w:spacing w:lineRule="auto" w:line="288" w:before="0" w:after="140"/>
-    </w:pPr>
-    <w:rPr/>
-  </w:style>
-  <w:style w:type="paragraph" w:styleId="Lista">
-    <w:name w:val="Lista"/>
-    <w:basedOn w:val="Corpodotexto"/>
-    <w:pPr/>
-    <w:rPr/>
-  </w:style>
-  <w:style w:type="paragraph" w:styleId="Legenda">
-    <w:name w:val="Legenda"/>
-    <w:basedOn w:val="Normal"/>
-    <w:pPr>
-      <w:suppressLineNumbers/>
-      <w:spacing w:before="120" w:after="120"/>
-    </w:pPr>
-    <w:rPr>
-      <w:i/>
-      <w:iCs/>
-      <w:sz w:val="24"/>
-      <w:szCs w:val="24"/>
-    </w:rPr>
-  </w:style>
-  <w:style w:type="paragraph" w:styleId="Ndice">
-    <w:name w:val="Índice"/>
-    <w:basedOn w:val="Normal"/>
-    <w:qFormat/>
-    <w:pPr>
-      <w:suppressLineNumbers/>
-    </w:pPr>
-    <w:rPr/>
-  </w:style>
-  <w:style w:type="paragraph" w:styleId="Ttulododocumento">
-    <w:name w:val="Título do documento"/>
-    <w:basedOn w:val="Ttulo"/>
-    <w:next w:val="Corpodotexto"/>
-    <w:pPr>
-      <w:jc w:val="center"/>
-    </w:pPr>
-    <w:rPr>
-      <w:b/>
-      <w:bCs/>
-      <w:sz w:val="56"/>
-      <w:szCs w:val="56"/>
-    </w:rPr>
-  </w:style>
-  <w:style w:type="paragraph" w:styleId="Citaes">
-    <w:name w:val="Citações"/>
-    <w:basedOn w:val="Normal"/>
-    <w:qFormat/>
-    <w:pPr>
-      <w:spacing w:before="0" w:after="283"/>
-      <w:ind w:left="567" w:right="567" w:hanging="0"/>
-    </w:pPr>
-    <w:rPr/>
-  </w:style>
-  <w:style w:type="paragraph" w:styleId="Subttulo">
-    <w:name w:val="Subtítulo"/>
-    <w:basedOn w:val="Ttulo"/>
-    <w:next w:val="Corpodotexto"/>
-    <w:pPr>
-      <w:spacing w:before="60" w:after="120"/>
-      <w:jc w:val="center"/>
-    </w:pPr>
-    <w:rPr>
-      <w:sz w:val="36"/>
-      <w:szCs w:val="36"/>
-    </w:rPr>
-  </w:style>
-  <w:style w:type="paragraph" w:styleId="Cabealho">
-    <w:name w:val="Cabeçalho"/>
-    <w:basedOn w:val="Normal"/>
-    <w:pPr>
-      <w:suppressLineNumbers/>
-      <w:tabs>
-        <w:tab w:val="center" w:pos="4819" w:leader="none"/>
-        <w:tab w:val="right" w:pos="9638" w:leader="none"/>
-      </w:tabs>
-    </w:pPr>
-    <w:rPr/>
-  </w:style>
-  <w:style w:type="paragraph" w:styleId="Textoprformatado">
-    <w:name w:val="Texto préformatado"/>
-    <w:basedOn w:val="Normal"/>
-    <w:qFormat/>
-    <w:pPr>
-      <w:spacing w:before="0" w:after="0"/>
-    </w:pPr>
-    <w:rPr>
-      <w:rFonts w:ascii="Liberation Mono" w:hAnsi="Liberation Mono" w:eastAsia="Courier New" w:cs="Liberation Mono"/>
-      <w:sz w:val="20"/>
-      <w:szCs w:val="20"/>
-    </w:rPr>
-  </w:style>
-  <w:style w:type="paragraph" w:styleId="Ttulo10">
-    <w:name w:val="Título 10"/>
-    <w:basedOn w:val="Ttulo"/>
-    <w:next w:val="Corpodotexto"/>
+  <w:style w:type="paragraph" w:styleId="Heading9">
+    <w:name w:val="Heading 9"/>
+    <w:basedOn w:val="Heading"/>
+    <w:next w:val="TextBody"/>
     <w:qFormat/>
     <w:pPr>
       <w:numPr>
@@ -13379,8 +13070,214 @@
       <w:szCs w:val="21"/>
     </w:rPr>
   </w:style>
-  <w:style w:type="paragraph" w:styleId="Notaderodap">
-    <w:name w:val="Nota de rodapé"/>
+  <w:style w:type="character" w:styleId="InternetLink">
+    <w:name w:val="Internet Link"/>
+    <w:rPr>
+      <w:color w:val="000080"/>
+      <w:u w:val="single"/>
+      <w:lang w:val="zxx" w:eastAsia="zxx" w:bidi="zxx"/>
+    </w:rPr>
+  </w:style>
+  <w:style w:type="character" w:styleId="Emphasis">
+    <w:name w:val="Emphasis"/>
+    <w:qFormat/>
+    <w:rPr>
+      <w:i/>
+      <w:iCs/>
+    </w:rPr>
+  </w:style>
+  <w:style w:type="character" w:styleId="VisitedInternetLink">
+    <w:name w:val="Visited Internet Link"/>
+    <w:rPr>
+      <w:color w:val="800000"/>
+      <w:u w:val="single"/>
+      <w:lang w:val="zxx" w:eastAsia="zxx" w:bidi="zxx"/>
+    </w:rPr>
+  </w:style>
+  <w:style w:type="character" w:styleId="Bullets">
+    <w:name w:val="Bullets"/>
+    <w:qFormat/>
+    <w:rPr>
+      <w:rFonts w:ascii="OpenSymbol" w:hAnsi="OpenSymbol" w:eastAsia="OpenSymbol" w:cs="OpenSymbol"/>
+    </w:rPr>
+  </w:style>
+  <w:style w:type="character" w:styleId="StrongEmphasis">
+    <w:name w:val="Strong Emphasis"/>
+    <w:rPr>
+      <w:b/>
+      <w:bCs/>
+    </w:rPr>
+  </w:style>
+  <w:style w:type="character" w:styleId="FootnoteCharacters">
+    <w:name w:val="Footnote Characters"/>
+    <w:qFormat/>
+    <w:rPr/>
+  </w:style>
+  <w:style w:type="character" w:styleId="FootnoteAnchor">
+    <w:name w:val="Footnote Anchor"/>
+    <w:rPr>
+      <w:vertAlign w:val="superscript"/>
+    </w:rPr>
+  </w:style>
+  <w:style w:type="character" w:styleId="NumberingSymbols">
+    <w:name w:val="Numbering Symbols"/>
+    <w:qFormat/>
+    <w:rPr>
+      <w:b w:val="false"/>
+      <w:bCs w:val="false"/>
+    </w:rPr>
+  </w:style>
+  <w:style w:type="character" w:styleId="EndnoteAnchor">
+    <w:name w:val="Endnote Anchor"/>
+    <w:rPr>
+      <w:vertAlign w:val="superscript"/>
+    </w:rPr>
+  </w:style>
+  <w:style w:type="character" w:styleId="EndnoteCharacters">
+    <w:name w:val="Endnote Characters"/>
+    <w:qFormat/>
+    <w:rPr/>
+  </w:style>
+  <w:style w:type="paragraph" w:styleId="Heading">
+    <w:name w:val="Heading"/>
+    <w:basedOn w:val="Normal"/>
+    <w:next w:val="TextBody"/>
+    <w:qFormat/>
+    <w:pPr>
+      <w:keepNext/>
+      <w:spacing w:before="240" w:after="120"/>
+    </w:pPr>
+    <w:rPr>
+      <w:rFonts w:ascii="Liberation Sans" w:hAnsi="Liberation Sans" w:eastAsia="Arial Unicode MS" w:cs="Arial Unicode MS"/>
+      <w:sz w:val="28"/>
+      <w:szCs w:val="28"/>
+    </w:rPr>
+  </w:style>
+  <w:style w:type="paragraph" w:styleId="TextBody">
+    <w:name w:val="Text Body"/>
+    <w:basedOn w:val="Normal"/>
+    <w:pPr>
+      <w:spacing w:lineRule="auto" w:line="288" w:before="0" w:after="140"/>
+    </w:pPr>
+    <w:rPr/>
+  </w:style>
+  <w:style w:type="paragraph" w:styleId="List">
+    <w:name w:val="List"/>
+    <w:basedOn w:val="TextBody"/>
+    <w:pPr/>
+    <w:rPr/>
+  </w:style>
+  <w:style w:type="paragraph" w:styleId="Caption">
+    <w:name w:val="Caption"/>
+    <w:basedOn w:val="Normal"/>
+    <w:qFormat/>
+    <w:pPr>
+      <w:suppressLineNumbers/>
+      <w:spacing w:before="120" w:after="120"/>
+    </w:pPr>
+    <w:rPr>
+      <w:i/>
+      <w:iCs/>
+      <w:sz w:val="24"/>
+      <w:szCs w:val="24"/>
+    </w:rPr>
+  </w:style>
+  <w:style w:type="paragraph" w:styleId="Index">
+    <w:name w:val="Index"/>
+    <w:basedOn w:val="Normal"/>
+    <w:qFormat/>
+    <w:pPr>
+      <w:suppressLineNumbers/>
+    </w:pPr>
+    <w:rPr/>
+  </w:style>
+  <w:style w:type="paragraph" w:styleId="Title">
+    <w:name w:val="Title"/>
+    <w:basedOn w:val="Heading"/>
+    <w:next w:val="TextBody"/>
+    <w:qFormat/>
+    <w:pPr>
+      <w:jc w:val="center"/>
+    </w:pPr>
+    <w:rPr>
+      <w:b/>
+      <w:bCs/>
+      <w:sz w:val="56"/>
+      <w:szCs w:val="56"/>
+    </w:rPr>
+  </w:style>
+  <w:style w:type="paragraph" w:styleId="Quotations">
+    <w:name w:val="Quotations"/>
+    <w:basedOn w:val="Normal"/>
+    <w:qFormat/>
+    <w:pPr>
+      <w:spacing w:before="0" w:after="283"/>
+      <w:ind w:left="567" w:right="567" w:hanging="0"/>
+    </w:pPr>
+    <w:rPr/>
+  </w:style>
+  <w:style w:type="paragraph" w:styleId="Subtitle">
+    <w:name w:val="Subtitle"/>
+    <w:basedOn w:val="Heading"/>
+    <w:next w:val="TextBody"/>
+    <w:qFormat/>
+    <w:pPr>
+      <w:spacing w:before="60" w:after="120"/>
+      <w:jc w:val="center"/>
+    </w:pPr>
+    <w:rPr>
+      <w:sz w:val="36"/>
+      <w:szCs w:val="36"/>
+    </w:rPr>
+  </w:style>
+  <w:style w:type="paragraph" w:styleId="Header">
+    <w:name w:val="Header"/>
+    <w:basedOn w:val="Normal"/>
+    <w:pPr>
+      <w:suppressLineNumbers/>
+      <w:tabs>
+        <w:tab w:val="center" w:pos="4819" w:leader="none"/>
+        <w:tab w:val="right" w:pos="9638" w:leader="none"/>
+      </w:tabs>
+    </w:pPr>
+    <w:rPr/>
+  </w:style>
+  <w:style w:type="paragraph" w:styleId="PreformattedText">
+    <w:name w:val="Preformatted Text"/>
+    <w:basedOn w:val="Normal"/>
+    <w:qFormat/>
+    <w:pPr>
+      <w:spacing w:before="0" w:after="0"/>
+    </w:pPr>
+    <w:rPr>
+      <w:rFonts w:ascii="Liberation Mono" w:hAnsi="Liberation Mono" w:eastAsia="Courier New" w:cs="Liberation Mono"/>
+      <w:sz w:val="20"/>
+      <w:szCs w:val="20"/>
+    </w:rPr>
+  </w:style>
+  <w:style w:type="paragraph" w:styleId="Heading10">
+    <w:name w:val="Heading 10"/>
+    <w:basedOn w:val="Heading"/>
+    <w:next w:val="TextBody"/>
+    <w:qFormat/>
+    <w:pPr>
+      <w:numPr>
+        <w:ilvl w:val="8"/>
+        <w:numId w:val="1"/>
+      </w:numPr>
+      <w:spacing w:before="60" w:after="60"/>
+      <w:outlineLvl w:val="8"/>
+      <w:outlineLvl w:val="8"/>
+    </w:pPr>
+    <w:rPr>
+      <w:b/>
+      <w:bCs/>
+      <w:sz w:val="21"/>
+      <w:szCs w:val="21"/>
+    </w:rPr>
+  </w:style>
+  <w:style w:type="paragraph" w:styleId="Footnote">
+    <w:name w:val="Footnote"/>
     <w:basedOn w:val="Normal"/>
     <w:pPr>
       <w:suppressLineNumbers/>
@@ -13391,8 +13288,8 @@
       <w:szCs w:val="20"/>
     </w:rPr>
   </w:style>
-  <w:style w:type="paragraph" w:styleId="Contedodalista">
-    <w:name w:val="Conteúdo da lista"/>
+  <w:style w:type="paragraph" w:styleId="ListContents">
+    <w:name w:val="List Contents"/>
     <w:basedOn w:val="Normal"/>
     <w:qFormat/>
     <w:pPr>
@@ -13400,43 +13297,43 @@
     </w:pPr>
     <w:rPr/>
   </w:style>
-  <w:style w:type="paragraph" w:styleId="Ttulodalista">
-    <w:name w:val="Título da lista"/>
+  <w:style w:type="paragraph" w:styleId="ListHeading">
+    <w:name w:val="List Heading"/>
     <w:basedOn w:val="Normal"/>
-    <w:next w:val="Contedodalista"/>
+    <w:next w:val="ListContents"/>
     <w:qFormat/>
     <w:pPr>
       <w:ind w:left="0" w:right="0" w:hanging="0"/>
     </w:pPr>
     <w:rPr/>
   </w:style>
-  <w:style w:type="paragraph" w:styleId="Lista1">
-    <w:name w:val="Lista 1"/>
-    <w:basedOn w:val="Lista"/>
+  <w:style w:type="paragraph" w:styleId="List1">
+    <w:name w:val="List 1"/>
+    <w:basedOn w:val="List"/>
     <w:pPr>
       <w:spacing w:before="0" w:after="120"/>
       <w:ind w:left="360" w:right="0" w:hanging="360"/>
     </w:pPr>
     <w:rPr/>
   </w:style>
-  <w:style w:type="paragraph" w:styleId="Numerao1">
-    <w:name w:val="Numeração 1"/>
-    <w:basedOn w:val="Lista"/>
+  <w:style w:type="paragraph" w:styleId="Numbering1">
+    <w:name w:val="Numbering 1"/>
+    <w:basedOn w:val="List"/>
     <w:pPr>
       <w:spacing w:before="0" w:after="120"/>
       <w:ind w:left="360" w:right="0" w:hanging="360"/>
     </w:pPr>
     <w:rPr/>
   </w:style>
-  <w:style w:type="paragraph" w:styleId="Contedodoquadro">
-    <w:name w:val="Conteúdo do quadro"/>
+  <w:style w:type="paragraph" w:styleId="FrameContents">
+    <w:name w:val="Frame Contents"/>
     <w:basedOn w:val="Normal"/>
     <w:qFormat/>
     <w:pPr/>
     <w:rPr/>
   </w:style>
-  <w:style w:type="paragraph" w:styleId="Contedodatabela">
-    <w:name w:val="Conteúdo da tabela"/>
+  <w:style w:type="paragraph" w:styleId="TableContents">
+    <w:name w:val="Table Contents"/>
     <w:basedOn w:val="Normal"/>
     <w:qFormat/>
     <w:pPr>
@@ -13444,49 +13341,49 @@
     </w:pPr>
     <w:rPr/>
   </w:style>
-  <w:style w:type="paragraph" w:styleId="Figura">
-    <w:name w:val="Figura"/>
-    <w:basedOn w:val="Legenda"/>
+  <w:style w:type="paragraph" w:styleId="Illustration">
+    <w:name w:val="Illustration"/>
+    <w:basedOn w:val="Caption"/>
     <w:qFormat/>
     <w:pPr/>
     <w:rPr/>
   </w:style>
-  <w:style w:type="paragraph" w:styleId="Tabela">
-    <w:name w:val="Tabela"/>
-    <w:basedOn w:val="Legenda"/>
+  <w:style w:type="paragraph" w:styleId="Table">
+    <w:name w:val="Table"/>
+    <w:basedOn w:val="Caption"/>
     <w:qFormat/>
     <w:pPr/>
     <w:rPr/>
   </w:style>
-  <w:style w:type="numbering" w:styleId="Numerao11">
-    <w:name w:val="Numeração 1"/>
+  <w:style w:type="numbering" w:styleId="Numbering11">
+    <w:name w:val="Numbering 1"/>
   </w:style>
-  <w:style w:type="numbering" w:styleId="Numerao2">
-    <w:name w:val="Numeração 2"/>
+  <w:style w:type="numbering" w:styleId="Numbering2">
+    <w:name w:val="Numbering 2"/>
   </w:style>
-  <w:style w:type="numbering" w:styleId="Numerao3">
-    <w:name w:val="Numeração 3"/>
+  <w:style w:type="numbering" w:styleId="Numbering3">
+    <w:name w:val="Numbering 3"/>
   </w:style>
-  <w:style w:type="numbering" w:styleId="Numerao4">
-    <w:name w:val="Numeração 4"/>
+  <w:style w:type="numbering" w:styleId="Numbering4">
+    <w:name w:val="Numbering 4"/>
   </w:style>
-  <w:style w:type="numbering" w:styleId="Numerao5">
-    <w:name w:val="Numeração 5"/>
+  <w:style w:type="numbering" w:styleId="Numbering5">
+    <w:name w:val="Numbering 5"/>
   </w:style>
-  <w:style w:type="numbering" w:styleId="Lista11">
-    <w:name w:val="Lista 1"/>
+  <w:style w:type="numbering" w:styleId="List11">
+    <w:name w:val="List 1"/>
   </w:style>
-  <w:style w:type="numbering" w:styleId="Lista2">
-    <w:name w:val="Lista 2"/>
+  <w:style w:type="numbering" w:styleId="List2">
+    <w:name w:val="List 2"/>
   </w:style>
-  <w:style w:type="numbering" w:styleId="Lista3">
-    <w:name w:val="Lista 3"/>
+  <w:style w:type="numbering" w:styleId="List3">
+    <w:name w:val="List 3"/>
   </w:style>
-  <w:style w:type="numbering" w:styleId="Lista4">
-    <w:name w:val="Lista 4"/>
+  <w:style w:type="numbering" w:styleId="List4">
+    <w:name w:val="List 4"/>
   </w:style>
-  <w:style w:type="numbering" w:styleId="Lista5">
-    <w:name w:val="Lista 5"/>
+  <w:style w:type="numbering" w:styleId="List5">
+    <w:name w:val="List 5"/>
   </w:style>
 </w:styles>
 </file>
</xml_diff>